<commit_message>
Temos Foreground em ambas câmras e caixas mas não temos consenso entre câmaras
</commit_message>
<xml_diff>
--- a/Proj_Part1/Relatório PIV.docx
+++ b/Proj_Part1/Relatório PIV.docx
@@ -62,7 +62,21 @@
           <w:sz w:val="24"/>
           <w:szCs w:val="36"/>
         </w:rPr>
-        <w:t xml:space="preserve"> (com perspetivas diferentes). O programa desenvolvido reconhece e segue os objetos que se movem num espaço em 3D desenhando uma caixa à volta de cada um nas sequências de imagens de ambas as câmaras. Esta caixa é atualizada ao longo da sequência de imagens e o programa deteta vários objetos simultaneamente.</w:t>
+        <w:t xml:space="preserve"> (com </w:t>
+      </w:r>
+      <w:r>
+        <w:rPr>
+          <w:sz w:val="24"/>
+          <w:szCs w:val="36"/>
+        </w:rPr>
+        <w:t>perspectivas</w:t>
+      </w:r>
+      <w:r>
+        <w:rPr>
+          <w:sz w:val="24"/>
+          <w:szCs w:val="36"/>
+        </w:rPr>
+        <w:t xml:space="preserve"> diferentes). O programa desenvolvido reconhece e segue os objetos que se movem num espaço em 3D desenhando uma caixa à volta de cada um nas sequências de imagens de ambas as câmaras. Esta caixa é atualizada ao longo da sequência de imagens e o programa deteta vários objetos simultaneamente.</w:t>
       </w:r>
     </w:p>
     <w:p>
@@ -128,15 +142,409 @@
           <w:szCs w:val="36"/>
         </w:rPr>
       </w:pPr>
-      <w:r>
-        <w:rPr>
-          <w:sz w:val="24"/>
-          <w:szCs w:val="36"/>
-        </w:rPr>
-        <w:t>Explicado nos comentários no próprio programa</w:t>
-      </w:r>
+    </w:p>
+    <w:p>
+      <w:pPr>
+        <w:jc w:val="both"/>
+        <w:rPr>
+          <w:sz w:val="24"/>
+          <w:szCs w:val="36"/>
+        </w:rPr>
+      </w:pPr>
+    </w:p>
+    <w:p>
+      <w:pPr>
+        <w:jc w:val="both"/>
+        <w:rPr>
+          <w:sz w:val="36"/>
+          <w:szCs w:val="36"/>
+        </w:rPr>
+      </w:pPr>
+      <w:proofErr w:type="spellStart"/>
+      <w:r>
+        <w:rPr>
+          <w:sz w:val="36"/>
+          <w:szCs w:val="36"/>
+        </w:rPr>
+        <w:t>Thresholds</w:t>
+      </w:r>
+      <w:proofErr w:type="spellEnd"/>
+      <w:r>
+        <w:rPr>
+          <w:sz w:val="36"/>
+          <w:szCs w:val="36"/>
+        </w:rPr>
+        <w:t xml:space="preserve"> a ter cuidado (files a bold)</w:t>
+      </w:r>
+    </w:p>
+    <w:p>
+      <w:pPr>
+        <w:autoSpaceDE w:val="0"/>
+        <w:autoSpaceDN w:val="0"/>
+        <w:adjustRightInd w:val="0"/>
+        <w:spacing w:after="0" w:line="240" w:lineRule="auto"/>
+        <w:rPr>
+          <w:rFonts w:ascii="Courier New" w:hAnsi="Courier New" w:cs="Courier New"/>
+          <w:b/>
+          <w:color w:val="000000"/>
+          <w:sz w:val="20"/>
+          <w:szCs w:val="20"/>
+        </w:rPr>
+      </w:pPr>
+      <w:proofErr w:type="spellStart"/>
+      <w:r>
+        <w:rPr>
+          <w:rFonts w:ascii="Courier New" w:hAnsi="Courier New" w:cs="Courier New"/>
+          <w:b/>
+          <w:color w:val="000000"/>
+          <w:sz w:val="20"/>
+          <w:szCs w:val="20"/>
+        </w:rPr>
+        <w:t>bg</w:t>
+      </w:r>
+      <w:r>
+        <w:rPr>
+          <w:rFonts w:ascii="Courier New" w:hAnsi="Courier New" w:cs="Courier New"/>
+          <w:color w:val="000000"/>
+          <w:sz w:val="20"/>
+          <w:szCs w:val="20"/>
+        </w:rPr>
+        <w:t>_</w:t>
+      </w:r>
+      <w:r>
+        <w:rPr>
+          <w:rFonts w:ascii="Courier New" w:hAnsi="Courier New" w:cs="Courier New"/>
+          <w:b/>
+          <w:color w:val="000000"/>
+          <w:sz w:val="20"/>
+          <w:szCs w:val="20"/>
+        </w:rPr>
+        <w:t>fg</w:t>
+      </w:r>
+      <w:r>
+        <w:rPr>
+          <w:rFonts w:ascii="Courier New" w:hAnsi="Courier New" w:cs="Courier New"/>
+          <w:color w:val="000000"/>
+          <w:sz w:val="20"/>
+          <w:szCs w:val="20"/>
+        </w:rPr>
+        <w:t>_</w:t>
+      </w:r>
+      <w:r>
+        <w:rPr>
+          <w:rFonts w:ascii="Courier New" w:hAnsi="Courier New" w:cs="Courier New"/>
+          <w:b/>
+          <w:color w:val="000000"/>
+          <w:sz w:val="20"/>
+          <w:szCs w:val="20"/>
+        </w:rPr>
+        <w:t>detect.m</w:t>
+      </w:r>
+      <w:proofErr w:type="spellEnd"/>
+    </w:p>
+    <w:p>
+      <w:pPr>
+        <w:autoSpaceDE w:val="0"/>
+        <w:autoSpaceDN w:val="0"/>
+        <w:adjustRightInd w:val="0"/>
+        <w:spacing w:after="0" w:line="240" w:lineRule="auto"/>
+        <w:rPr>
+          <w:rFonts w:ascii="Courier New" w:hAnsi="Courier New" w:cs="Courier New"/>
+          <w:color w:val="000000"/>
+          <w:sz w:val="20"/>
+          <w:szCs w:val="20"/>
+        </w:rPr>
+      </w:pPr>
+    </w:p>
+    <w:p>
+      <w:pPr>
+        <w:autoSpaceDE w:val="0"/>
+        <w:autoSpaceDN w:val="0"/>
+        <w:adjustRightInd w:val="0"/>
+        <w:spacing w:after="0" w:line="240" w:lineRule="auto"/>
+        <w:rPr>
+          <w:rFonts w:ascii="Courier New" w:hAnsi="Courier New" w:cs="Courier New"/>
+          <w:sz w:val="24"/>
+          <w:szCs w:val="24"/>
+        </w:rPr>
+      </w:pPr>
+      <w:proofErr w:type="spellStart"/>
+      <w:r>
+        <w:rPr>
+          <w:rFonts w:ascii="Courier New" w:hAnsi="Courier New" w:cs="Courier New"/>
+          <w:color w:val="000000"/>
+          <w:sz w:val="20"/>
+          <w:szCs w:val="20"/>
+        </w:rPr>
+        <w:t>fg_depth_bin</w:t>
+      </w:r>
+      <w:proofErr w:type="spellEnd"/>
+      <w:r>
+        <w:rPr>
+          <w:rFonts w:ascii="Courier New" w:hAnsi="Courier New" w:cs="Courier New"/>
+          <w:color w:val="000000"/>
+          <w:sz w:val="20"/>
+          <w:szCs w:val="20"/>
+        </w:rPr>
+        <w:t xml:space="preserve"> = </w:t>
+      </w:r>
+      <w:proofErr w:type="spellStart"/>
+      <w:r>
+        <w:rPr>
+          <w:rFonts w:ascii="Courier New" w:hAnsi="Courier New" w:cs="Courier New"/>
+          <w:color w:val="000000"/>
+          <w:sz w:val="20"/>
+          <w:szCs w:val="20"/>
+        </w:rPr>
+        <w:t>fg_depth</w:t>
+      </w:r>
+      <w:proofErr w:type="spellEnd"/>
+      <w:r>
+        <w:rPr>
+          <w:rFonts w:ascii="Courier New" w:hAnsi="Courier New" w:cs="Courier New"/>
+          <w:color w:val="000000"/>
+          <w:sz w:val="20"/>
+          <w:szCs w:val="20"/>
+        </w:rPr>
+        <w:t xml:space="preserve"> &gt; 700</w:t>
+      </w:r>
+    </w:p>
+    <w:p>
+      <w:pPr>
+        <w:autoSpaceDE w:val="0"/>
+        <w:autoSpaceDN w:val="0"/>
+        <w:adjustRightInd w:val="0"/>
+        <w:spacing w:after="0" w:line="240" w:lineRule="auto"/>
+        <w:rPr>
+          <w:rFonts w:ascii="Courier New" w:hAnsi="Courier New" w:cs="Courier New"/>
+          <w:sz w:val="24"/>
+          <w:szCs w:val="24"/>
+        </w:rPr>
+      </w:pPr>
+      <w:proofErr w:type="spellStart"/>
+      <w:r>
+        <w:rPr>
+          <w:rFonts w:ascii="Courier New" w:hAnsi="Courier New" w:cs="Courier New"/>
+          <w:color w:val="000000"/>
+          <w:sz w:val="20"/>
+          <w:szCs w:val="20"/>
+        </w:rPr>
+        <w:t>mag_</w:t>
+      </w:r>
+      <w:proofErr w:type="gramStart"/>
+      <w:r>
+        <w:rPr>
+          <w:rFonts w:ascii="Courier New" w:hAnsi="Courier New" w:cs="Courier New"/>
+          <w:color w:val="000000"/>
+          <w:sz w:val="20"/>
+          <w:szCs w:val="20"/>
+        </w:rPr>
+        <w:t>grad</w:t>
+      </w:r>
+      <w:proofErr w:type="spellEnd"/>
+      <w:r>
+        <w:rPr>
+          <w:rFonts w:ascii="Courier New" w:hAnsi="Courier New" w:cs="Courier New"/>
+          <w:color w:val="000000"/>
+          <w:sz w:val="20"/>
+          <w:szCs w:val="20"/>
+        </w:rPr>
+        <w:t>(</w:t>
+      </w:r>
+      <w:proofErr w:type="spellStart"/>
+      <w:proofErr w:type="gramEnd"/>
+      <w:r>
+        <w:rPr>
+          <w:rFonts w:ascii="Courier New" w:hAnsi="Courier New" w:cs="Courier New"/>
+          <w:color w:val="000000"/>
+          <w:sz w:val="20"/>
+          <w:szCs w:val="20"/>
+        </w:rPr>
+        <w:t>mag_grad</w:t>
+      </w:r>
+      <w:proofErr w:type="spellEnd"/>
+      <w:r>
+        <w:rPr>
+          <w:rFonts w:ascii="Courier New" w:hAnsi="Courier New" w:cs="Courier New"/>
+          <w:color w:val="000000"/>
+          <w:sz w:val="20"/>
+          <w:szCs w:val="20"/>
+        </w:rPr>
+        <w:t xml:space="preserve"> &lt; 2000) = 0;</w:t>
+      </w:r>
+    </w:p>
+    <w:p>
+      <w:pPr>
+        <w:autoSpaceDE w:val="0"/>
+        <w:autoSpaceDN w:val="0"/>
+        <w:adjustRightInd w:val="0"/>
+        <w:spacing w:after="0" w:line="240" w:lineRule="auto"/>
+        <w:rPr>
+          <w:rFonts w:ascii="Courier New" w:hAnsi="Courier New" w:cs="Courier New"/>
+          <w:sz w:val="24"/>
+          <w:szCs w:val="24"/>
+        </w:rPr>
+      </w:pPr>
+      <w:proofErr w:type="spellStart"/>
+      <w:r>
+        <w:rPr>
+          <w:rFonts w:ascii="Courier New" w:hAnsi="Courier New" w:cs="Courier New"/>
+          <w:color w:val="000000"/>
+          <w:sz w:val="20"/>
+          <w:szCs w:val="20"/>
+        </w:rPr>
+        <w:t>filtered_fg</w:t>
+      </w:r>
+      <w:proofErr w:type="spellEnd"/>
+      <w:r>
+        <w:rPr>
+          <w:rFonts w:ascii="Courier New" w:hAnsi="Courier New" w:cs="Courier New"/>
+          <w:color w:val="000000"/>
+          <w:sz w:val="20"/>
+          <w:szCs w:val="20"/>
+        </w:rPr>
+        <w:t xml:space="preserve"> = </w:t>
+      </w:r>
+      <w:proofErr w:type="spellStart"/>
+      <w:r>
+        <w:rPr>
+          <w:rFonts w:ascii="Courier New" w:hAnsi="Courier New" w:cs="Courier New"/>
+          <w:color w:val="000000"/>
+          <w:sz w:val="20"/>
+          <w:szCs w:val="20"/>
+        </w:rPr>
+        <w:t>imopen</w:t>
+      </w:r>
+      <w:proofErr w:type="spellEnd"/>
+      <w:r>
+        <w:rPr>
+          <w:rFonts w:ascii="Courier New" w:hAnsi="Courier New" w:cs="Courier New"/>
+          <w:color w:val="000000"/>
+          <w:sz w:val="20"/>
+          <w:szCs w:val="20"/>
+        </w:rPr>
+        <w:t>(</w:t>
+      </w:r>
+      <w:proofErr w:type="spellStart"/>
+      <w:r>
+        <w:rPr>
+          <w:rFonts w:ascii="Courier New" w:hAnsi="Courier New" w:cs="Courier New"/>
+          <w:color w:val="000000"/>
+          <w:sz w:val="20"/>
+          <w:szCs w:val="20"/>
+        </w:rPr>
+        <w:t>segmented_</w:t>
+      </w:r>
+      <w:proofErr w:type="gramStart"/>
+      <w:r>
+        <w:rPr>
+          <w:rFonts w:ascii="Courier New" w:hAnsi="Courier New" w:cs="Courier New"/>
+          <w:color w:val="000000"/>
+          <w:sz w:val="20"/>
+          <w:szCs w:val="20"/>
+        </w:rPr>
+        <w:t>fg,strel</w:t>
+      </w:r>
+      <w:proofErr w:type="spellEnd"/>
+      <w:proofErr w:type="gramEnd"/>
+      <w:r>
+        <w:rPr>
+          <w:rFonts w:ascii="Courier New" w:hAnsi="Courier New" w:cs="Courier New"/>
+          <w:color w:val="000000"/>
+          <w:sz w:val="20"/>
+          <w:szCs w:val="20"/>
+        </w:rPr>
+        <w:t>(</w:t>
+      </w:r>
+      <w:r>
+        <w:rPr>
+          <w:rFonts w:ascii="Courier New" w:hAnsi="Courier New" w:cs="Courier New"/>
+          <w:color w:val="A020F0"/>
+          <w:sz w:val="20"/>
+          <w:szCs w:val="20"/>
+        </w:rPr>
+        <w:t>'disk'</w:t>
+      </w:r>
+      <w:r>
+        <w:rPr>
+          <w:rFonts w:ascii="Courier New" w:hAnsi="Courier New" w:cs="Courier New"/>
+          <w:color w:val="000000"/>
+          <w:sz w:val="20"/>
+          <w:szCs w:val="20"/>
+        </w:rPr>
+        <w:t>,2));</w:t>
+      </w:r>
+    </w:p>
+    <w:p>
+      <w:pPr>
+        <w:autoSpaceDE w:val="0"/>
+        <w:autoSpaceDN w:val="0"/>
+        <w:adjustRightInd w:val="0"/>
+        <w:spacing w:after="0" w:line="240" w:lineRule="auto"/>
+        <w:rPr>
+          <w:rFonts w:ascii="Courier New" w:hAnsi="Courier New" w:cs="Courier New"/>
+          <w:sz w:val="24"/>
+          <w:szCs w:val="24"/>
+        </w:rPr>
+      </w:pPr>
+      <w:r>
+        <w:rPr>
+          <w:rFonts w:ascii="Courier New" w:hAnsi="Courier New" w:cs="Courier New"/>
+          <w:color w:val="000000"/>
+          <w:sz w:val="20"/>
+          <w:szCs w:val="20"/>
+        </w:rPr>
+        <w:t xml:space="preserve">filtered_fg2 = </w:t>
+      </w:r>
+      <w:proofErr w:type="spellStart"/>
+      <w:r>
+        <w:rPr>
+          <w:rFonts w:ascii="Courier New" w:hAnsi="Courier New" w:cs="Courier New"/>
+          <w:color w:val="000000"/>
+          <w:sz w:val="20"/>
+          <w:szCs w:val="20"/>
+        </w:rPr>
+        <w:t>bwareaopen</w:t>
+      </w:r>
+      <w:proofErr w:type="spellEnd"/>
+      <w:r>
+        <w:rPr>
+          <w:rFonts w:ascii="Courier New" w:hAnsi="Courier New" w:cs="Courier New"/>
+          <w:color w:val="000000"/>
+          <w:sz w:val="20"/>
+          <w:szCs w:val="20"/>
+        </w:rPr>
+        <w:t>(filtered_fg,2000);</w:t>
+      </w:r>
+    </w:p>
+    <w:p>
+      <w:pPr>
+        <w:jc w:val="both"/>
+        <w:rPr>
+          <w:sz w:val="24"/>
+          <w:szCs w:val="36"/>
+        </w:rPr>
+      </w:pPr>
       <w:bookmarkStart w:id="0" w:name="_GoBack"/>
       <w:bookmarkEnd w:id="0"/>
+    </w:p>
+    <w:p>
+      <w:pPr>
+        <w:jc w:val="both"/>
+        <w:rPr>
+          <w:sz w:val="24"/>
+          <w:szCs w:val="36"/>
+        </w:rPr>
+      </w:pPr>
+    </w:p>
+    <w:p>
+      <w:pPr>
+        <w:jc w:val="both"/>
+        <w:rPr>
+          <w:sz w:val="24"/>
+          <w:szCs w:val="36"/>
+        </w:rPr>
+      </w:pPr>
     </w:p>
     <w:sectPr>
       <w:pgSz w:w="11906" w:h="16838"/>

</xml_diff>

<commit_message>
Updated Final Report (we should do this in Latex...)
</commit_message>
<xml_diff>
--- a/Proj_Part1/Relatório PIV.docx
+++ b/Proj_Part1/Relatório PIV.docx
@@ -6,12 +6,14 @@
       <w:pPr>
         <w:jc w:val="center"/>
         <w:rPr>
+          <w:rFonts w:cstheme="minorHAnsi"/>
           <w:sz w:val="36"/>
           <w:szCs w:val="36"/>
         </w:rPr>
       </w:pPr>
       <w:r>
         <w:rPr>
+          <w:rFonts w:cstheme="minorHAnsi"/>
           <w:sz w:val="36"/>
           <w:szCs w:val="36"/>
         </w:rPr>
@@ -21,12 +23,14 @@
     <w:p>
       <w:pPr>
         <w:rPr>
+          <w:rFonts w:cstheme="minorHAnsi"/>
           <w:sz w:val="36"/>
           <w:szCs w:val="36"/>
         </w:rPr>
       </w:pPr>
       <w:r>
         <w:rPr>
+          <w:rFonts w:cstheme="minorHAnsi"/>
           <w:sz w:val="36"/>
           <w:szCs w:val="36"/>
         </w:rPr>
@@ -37,12 +41,14 @@
       <w:pPr>
         <w:jc w:val="both"/>
         <w:rPr>
-          <w:sz w:val="24"/>
-          <w:szCs w:val="36"/>
-        </w:rPr>
-      </w:pPr>
-      <w:r>
-        <w:rPr>
+          <w:rFonts w:cstheme="minorHAnsi"/>
+          <w:sz w:val="24"/>
+          <w:szCs w:val="36"/>
+        </w:rPr>
+      </w:pPr>
+      <w:r>
+        <w:rPr>
+          <w:rFonts w:cstheme="minorHAnsi"/>
           <w:sz w:val="24"/>
           <w:szCs w:val="36"/>
         </w:rPr>
@@ -51,6 +57,7 @@
       <w:proofErr w:type="spellStart"/>
       <w:r>
         <w:rPr>
+          <w:rFonts w:cstheme="minorHAnsi"/>
           <w:sz w:val="24"/>
           <w:szCs w:val="36"/>
         </w:rPr>
@@ -59,6 +66,7 @@
       <w:proofErr w:type="spellEnd"/>
       <w:r>
         <w:rPr>
+          <w:rFonts w:cstheme="minorHAnsi"/>
           <w:sz w:val="24"/>
           <w:szCs w:val="36"/>
         </w:rPr>
@@ -66,6 +74,7 @@
       </w:r>
       <w:r>
         <w:rPr>
+          <w:rFonts w:cstheme="minorHAnsi"/>
           <w:sz w:val="24"/>
           <w:szCs w:val="36"/>
         </w:rPr>
@@ -73,6 +82,7 @@
       </w:r>
       <w:r>
         <w:rPr>
+          <w:rFonts w:cstheme="minorHAnsi"/>
           <w:sz w:val="24"/>
           <w:szCs w:val="36"/>
         </w:rPr>
@@ -83,12 +93,14 @@
       <w:pPr>
         <w:jc w:val="both"/>
         <w:rPr>
-          <w:sz w:val="24"/>
-          <w:szCs w:val="36"/>
-        </w:rPr>
-      </w:pPr>
-      <w:r>
-        <w:rPr>
+          <w:rFonts w:cstheme="minorHAnsi"/>
+          <w:sz w:val="24"/>
+          <w:szCs w:val="36"/>
+        </w:rPr>
+      </w:pPr>
+      <w:r>
+        <w:rPr>
+          <w:rFonts w:cstheme="minorHAnsi"/>
           <w:sz w:val="24"/>
           <w:szCs w:val="36"/>
         </w:rPr>
@@ -96,6 +108,7 @@
       </w:r>
       <w:r>
         <w:rPr>
+          <w:rFonts w:cstheme="minorHAnsi"/>
           <w:sz w:val="24"/>
           <w:szCs w:val="36"/>
         </w:rPr>
@@ -106,6 +119,7 @@
       <w:pPr>
         <w:jc w:val="both"/>
         <w:rPr>
+          <w:rFonts w:cstheme="minorHAnsi"/>
           <w:sz w:val="24"/>
           <w:szCs w:val="36"/>
         </w:rPr>
@@ -115,29 +129,497 @@
       <w:pPr>
         <w:jc w:val="both"/>
         <w:rPr>
+          <w:rFonts w:cstheme="minorHAnsi"/>
           <w:sz w:val="36"/>
           <w:szCs w:val="36"/>
         </w:rPr>
       </w:pPr>
       <w:r>
         <w:rPr>
+          <w:rFonts w:cstheme="minorHAnsi"/>
           <w:sz w:val="36"/>
           <w:szCs w:val="36"/>
         </w:rPr>
-        <w:t xml:space="preserve">Divisão do projeto </w:t>
-      </w:r>
-      <w:r>
-        <w:rPr>
+        <w:t>Funções</w:t>
+      </w:r>
+    </w:p>
+    <w:p>
+      <w:pPr>
+        <w:jc w:val="both"/>
+        <w:rPr>
+          <w:rFonts w:cstheme="minorHAnsi"/>
+          <w:sz w:val="24"/>
+          <w:szCs w:val="36"/>
+        </w:rPr>
+      </w:pPr>
+      <w:proofErr w:type="spellStart"/>
+      <w:r>
+        <w:rPr>
+          <w:rFonts w:cstheme="minorHAnsi"/>
+          <w:b/>
+          <w:sz w:val="24"/>
+          <w:szCs w:val="36"/>
+        </w:rPr>
+        <w:t>bg_fg_detect.m</w:t>
+      </w:r>
+      <w:proofErr w:type="spellEnd"/>
+      <w:r>
+        <w:rPr>
+          <w:rFonts w:cstheme="minorHAnsi"/>
+          <w:sz w:val="24"/>
+          <w:szCs w:val="36"/>
+        </w:rPr>
+        <w:t xml:space="preserve">: detecta o background usando filtros medianos e elimina o ruído. Para além disso para cada fotografia detecta o </w:t>
+      </w:r>
+      <w:proofErr w:type="spellStart"/>
+      <w:r>
+        <w:rPr>
+          <w:rFonts w:cstheme="minorHAnsi"/>
+          <w:sz w:val="24"/>
+          <w:szCs w:val="36"/>
+        </w:rPr>
+        <w:t>foreground</w:t>
+      </w:r>
+      <w:proofErr w:type="spellEnd"/>
+      <w:r>
+        <w:rPr>
+          <w:rFonts w:cstheme="minorHAnsi"/>
+          <w:sz w:val="24"/>
+          <w:szCs w:val="36"/>
+        </w:rPr>
+        <w:t xml:space="preserve"> e faz algum </w:t>
+      </w:r>
+      <w:proofErr w:type="spellStart"/>
+      <w:r>
+        <w:rPr>
+          <w:rFonts w:cstheme="minorHAnsi"/>
+          <w:sz w:val="24"/>
+          <w:szCs w:val="36"/>
+        </w:rPr>
+        <w:t>processing</w:t>
+      </w:r>
+      <w:proofErr w:type="spellEnd"/>
+      <w:r>
+        <w:rPr>
+          <w:rFonts w:cstheme="minorHAnsi"/>
+          <w:sz w:val="24"/>
+          <w:szCs w:val="36"/>
+        </w:rPr>
+        <w:t xml:space="preserve"> da imagem. No fim mostra o resultado (põem em 3D usando o </w:t>
+      </w:r>
+      <w:proofErr w:type="spellStart"/>
+      <w:r>
+        <w:rPr>
+          <w:rFonts w:cstheme="minorHAnsi"/>
+          <w:sz w:val="24"/>
+          <w:szCs w:val="36"/>
+        </w:rPr>
+        <w:t>get_xyz_asus.m</w:t>
+      </w:r>
+      <w:proofErr w:type="spellEnd"/>
+      <w:r>
+        <w:rPr>
+          <w:rFonts w:cstheme="minorHAnsi"/>
+          <w:sz w:val="24"/>
+          <w:szCs w:val="36"/>
+        </w:rPr>
+        <w:t>)</w:t>
+      </w:r>
+    </w:p>
+    <w:p>
+      <w:pPr>
+        <w:jc w:val="both"/>
+        <w:rPr>
+          <w:rFonts w:cstheme="minorHAnsi"/>
+          <w:sz w:val="24"/>
+          <w:szCs w:val="36"/>
+        </w:rPr>
+      </w:pPr>
+      <w:proofErr w:type="spellStart"/>
+      <w:r>
+        <w:rPr>
+          <w:rFonts w:cstheme="minorHAnsi"/>
+          <w:b/>
+          <w:sz w:val="24"/>
+          <w:szCs w:val="36"/>
+        </w:rPr>
+        <w:t>get_T_R_world.m</w:t>
+      </w:r>
+      <w:proofErr w:type="spellEnd"/>
+      <w:r>
+        <w:rPr>
+          <w:rFonts w:cstheme="minorHAnsi"/>
+          <w:b/>
+          <w:sz w:val="24"/>
+          <w:szCs w:val="36"/>
+        </w:rPr>
+        <w:t>:</w:t>
+      </w:r>
+      <w:r>
+        <w:rPr>
+          <w:rFonts w:cstheme="minorHAnsi"/>
+          <w:sz w:val="24"/>
+          <w:szCs w:val="36"/>
+        </w:rPr>
+        <w:t xml:space="preserve"> vai buscar as matrizes de transformação das coordenadas de uma câmara para a outra. Usa SIFT e RANSAC juntamente com Procrustes para fazer isto.</w:t>
+      </w:r>
+    </w:p>
+    <w:p>
+      <w:pPr>
+        <w:jc w:val="both"/>
+        <w:rPr>
+          <w:rFonts w:cstheme="minorHAnsi"/>
+          <w:sz w:val="24"/>
+          <w:szCs w:val="36"/>
+        </w:rPr>
+      </w:pPr>
+      <w:proofErr w:type="spellStart"/>
+      <w:r>
+        <w:rPr>
+          <w:rFonts w:cstheme="minorHAnsi"/>
+          <w:b/>
+          <w:sz w:val="24"/>
+          <w:szCs w:val="36"/>
+        </w:rPr>
+        <w:t>sift_match</w:t>
+      </w:r>
+      <w:proofErr w:type="spellEnd"/>
+      <w:r>
+        <w:rPr>
+          <w:rFonts w:cstheme="minorHAnsi"/>
+          <w:b/>
+          <w:sz w:val="24"/>
+          <w:szCs w:val="36"/>
+        </w:rPr>
+        <w:t>:</w:t>
+      </w:r>
+      <w:r>
+        <w:rPr>
+          <w:rFonts w:cstheme="minorHAnsi"/>
+          <w:sz w:val="24"/>
+          <w:szCs w:val="36"/>
+        </w:rPr>
+        <w:t xml:space="preserve"> usa a biblioteca </w:t>
+      </w:r>
+      <w:r>
+        <w:rPr>
+          <w:rFonts w:cstheme="minorHAnsi"/>
+          <w:i/>
+          <w:sz w:val="24"/>
+          <w:szCs w:val="36"/>
+        </w:rPr>
+        <w:t>VL_FEAT</w:t>
+      </w:r>
+      <w:r>
+        <w:rPr>
+          <w:rFonts w:cstheme="minorHAnsi"/>
+          <w:sz w:val="24"/>
+          <w:szCs w:val="36"/>
+        </w:rPr>
+        <w:t xml:space="preserve"> que contém o SIFT para ter matches de pontos entre as duas imagens. Depois retorna os melhores pontos.</w:t>
+      </w:r>
+    </w:p>
+    <w:p>
+      <w:pPr>
+        <w:jc w:val="both"/>
+        <w:rPr>
+          <w:rFonts w:cstheme="minorHAnsi"/>
+          <w:sz w:val="24"/>
+          <w:szCs w:val="36"/>
+        </w:rPr>
+      </w:pPr>
+      <w:proofErr w:type="spellStart"/>
+      <w:r>
+        <w:rPr>
+          <w:rFonts w:cstheme="minorHAnsi"/>
+          <w:b/>
+          <w:sz w:val="24"/>
+          <w:szCs w:val="36"/>
+        </w:rPr>
+        <w:t>ransac_iteration</w:t>
+      </w:r>
+      <w:proofErr w:type="spellEnd"/>
+      <w:r>
+        <w:rPr>
+          <w:rFonts w:cstheme="minorHAnsi"/>
+          <w:b/>
+          <w:sz w:val="24"/>
+          <w:szCs w:val="36"/>
+        </w:rPr>
+        <w:t>:</w:t>
+      </w:r>
+      <w:r>
+        <w:rPr>
+          <w:rFonts w:cstheme="minorHAnsi"/>
+          <w:sz w:val="24"/>
+          <w:szCs w:val="36"/>
+        </w:rPr>
+        <w:t xml:space="preserve"> provavelmente vou renomeá-lo só </w:t>
+      </w:r>
+      <w:proofErr w:type="gramStart"/>
+      <w:r>
+        <w:rPr>
+          <w:rFonts w:cstheme="minorHAnsi"/>
+          <w:sz w:val="24"/>
+          <w:szCs w:val="36"/>
+        </w:rPr>
+        <w:t>“</w:t>
+      </w:r>
+      <w:proofErr w:type="spellStart"/>
+      <w:r>
+        <w:rPr>
+          <w:rFonts w:cstheme="minorHAnsi"/>
+          <w:sz w:val="24"/>
+          <w:szCs w:val="36"/>
+        </w:rPr>
+        <w:t>ransac</w:t>
+      </w:r>
+      <w:proofErr w:type="spellEnd"/>
+      <w:r>
+        <w:rPr>
+          <w:rFonts w:cstheme="minorHAnsi"/>
+          <w:sz w:val="24"/>
+          <w:szCs w:val="36"/>
+        </w:rPr>
+        <w:t>”</w:t>
+      </w:r>
+      <w:proofErr w:type="gramEnd"/>
+      <w:r>
+        <w:rPr>
+          <w:rFonts w:cstheme="minorHAnsi"/>
+          <w:sz w:val="24"/>
+          <w:szCs w:val="36"/>
+        </w:rPr>
+        <w:t xml:space="preserve"> mas basicamente implementa o processo RANSAC. Ainda estou a laminar este</w:t>
+      </w:r>
+    </w:p>
+    <w:p>
+      <w:pPr>
+        <w:jc w:val="both"/>
+        <w:rPr>
+          <w:rFonts w:cstheme="minorHAnsi"/>
+          <w:sz w:val="24"/>
+          <w:szCs w:val="36"/>
+        </w:rPr>
+      </w:pPr>
+      <w:proofErr w:type="spellStart"/>
+      <w:r>
+        <w:rPr>
+          <w:rFonts w:cstheme="minorHAnsi"/>
+          <w:b/>
+          <w:sz w:val="24"/>
+          <w:szCs w:val="36"/>
+        </w:rPr>
+        <w:t>minboundbox</w:t>
+      </w:r>
+      <w:proofErr w:type="spellEnd"/>
+      <w:r>
+        <w:rPr>
+          <w:rFonts w:cstheme="minorHAnsi"/>
+          <w:b/>
+          <w:sz w:val="24"/>
+          <w:szCs w:val="36"/>
+        </w:rPr>
+        <w:t>:</w:t>
+      </w:r>
+      <w:r>
+        <w:rPr>
+          <w:rFonts w:cstheme="minorHAnsi"/>
+          <w:sz w:val="24"/>
+          <w:szCs w:val="36"/>
+        </w:rPr>
+        <w:t xml:space="preserve"> devolve os 8 pontos que minimizam a </w:t>
+      </w:r>
+      <w:proofErr w:type="spellStart"/>
+      <w:r>
+        <w:rPr>
+          <w:rFonts w:cstheme="minorHAnsi"/>
+          <w:sz w:val="24"/>
+          <w:szCs w:val="36"/>
+        </w:rPr>
+        <w:t>bounding</w:t>
+      </w:r>
+      <w:proofErr w:type="spellEnd"/>
+      <w:r>
+        <w:rPr>
+          <w:rFonts w:cstheme="minorHAnsi"/>
+          <w:sz w:val="24"/>
+          <w:szCs w:val="36"/>
+        </w:rPr>
+        <w:t xml:space="preserve"> box de um certo conjunto de pontos. A função </w:t>
+      </w:r>
+      <w:proofErr w:type="spellStart"/>
+      <w:r>
+        <w:rPr>
+          <w:rFonts w:cstheme="minorHAnsi"/>
+          <w:sz w:val="24"/>
+          <w:szCs w:val="36"/>
+        </w:rPr>
+        <w:t>plot_min_box</w:t>
+      </w:r>
+      <w:proofErr w:type="spellEnd"/>
+      <w:r>
+        <w:rPr>
+          <w:rFonts w:cstheme="minorHAnsi"/>
+          <w:sz w:val="24"/>
+          <w:szCs w:val="36"/>
+        </w:rPr>
+        <w:t xml:space="preserve"> faz </w:t>
+      </w:r>
+      <w:proofErr w:type="spellStart"/>
+      <w:r>
+        <w:rPr>
+          <w:rFonts w:cstheme="minorHAnsi"/>
+          <w:sz w:val="24"/>
+          <w:szCs w:val="36"/>
+        </w:rPr>
+        <w:t>plot</w:t>
+      </w:r>
+      <w:proofErr w:type="spellEnd"/>
+      <w:r>
+        <w:rPr>
+          <w:rFonts w:cstheme="minorHAnsi"/>
+          <w:sz w:val="24"/>
+          <w:szCs w:val="36"/>
+        </w:rPr>
+        <w:t xml:space="preserve"> dessa bodega</w:t>
+      </w:r>
+    </w:p>
+    <w:p>
+      <w:pPr>
+        <w:jc w:val="both"/>
+        <w:rPr>
+          <w:rFonts w:cstheme="minorHAnsi"/>
+          <w:sz w:val="24"/>
+          <w:szCs w:val="36"/>
+        </w:rPr>
+      </w:pPr>
+    </w:p>
+    <w:p>
+      <w:pPr>
+        <w:jc w:val="both"/>
+        <w:rPr>
+          <w:rFonts w:cstheme="minorHAnsi"/>
+          <w:sz w:val="24"/>
+          <w:szCs w:val="36"/>
+        </w:rPr>
+      </w:pPr>
+      <w:r>
+        <w:rPr>
+          <w:rFonts w:cstheme="minorHAnsi"/>
+          <w:sz w:val="24"/>
+          <w:szCs w:val="36"/>
+        </w:rPr>
+        <w:t xml:space="preserve">THAT’S IT SO FAR! TO DO: Acabar </w:t>
+      </w:r>
+      <w:proofErr w:type="spellStart"/>
+      <w:r>
+        <w:rPr>
+          <w:rFonts w:cstheme="minorHAnsi"/>
+          <w:sz w:val="24"/>
+          <w:szCs w:val="36"/>
+        </w:rPr>
+        <w:t>get_T_R_world</w:t>
+      </w:r>
+      <w:proofErr w:type="spellEnd"/>
+      <w:r>
+        <w:rPr>
+          <w:rFonts w:cstheme="minorHAnsi"/>
+          <w:sz w:val="24"/>
+          <w:szCs w:val="36"/>
+        </w:rPr>
+        <w:t xml:space="preserve">, conseguir ter consenso entre duas câmaras e ter correspondência de pontos entre </w:t>
+      </w:r>
+      <w:proofErr w:type="spellStart"/>
+      <w:r>
+        <w:rPr>
+          <w:rFonts w:cstheme="minorHAnsi"/>
+          <w:sz w:val="24"/>
+          <w:szCs w:val="36"/>
+        </w:rPr>
+        <w:t>frames</w:t>
+      </w:r>
+      <w:proofErr w:type="spellEnd"/>
+      <w:r>
+        <w:rPr>
+          <w:rFonts w:cstheme="minorHAnsi"/>
+          <w:sz w:val="24"/>
+          <w:szCs w:val="36"/>
+        </w:rPr>
+        <w:t xml:space="preserve"> c</w:t>
+      </w:r>
+      <w:bookmarkStart w:id="0" w:name="_GoBack"/>
+      <w:bookmarkEnd w:id="0"/>
+      <w:r>
+        <w:rPr>
+          <w:rFonts w:cstheme="minorHAnsi"/>
+          <w:sz w:val="24"/>
+          <w:szCs w:val="36"/>
+        </w:rPr>
+        <w:t>om o SIFT (</w:t>
+      </w:r>
+      <w:proofErr w:type="spellStart"/>
+      <w:r>
+        <w:rPr>
+          <w:rFonts w:cstheme="minorHAnsi"/>
+          <w:sz w:val="24"/>
+          <w:szCs w:val="36"/>
+        </w:rPr>
+        <w:t>probably</w:t>
+      </w:r>
+      <w:proofErr w:type="spellEnd"/>
+      <w:r>
+        <w:rPr>
+          <w:rFonts w:cstheme="minorHAnsi"/>
+          <w:sz w:val="24"/>
+          <w:szCs w:val="36"/>
+        </w:rPr>
+        <w:t>)</w:t>
+      </w:r>
+    </w:p>
+    <w:p>
+      <w:pPr>
+        <w:jc w:val="both"/>
+        <w:rPr>
+          <w:rFonts w:cstheme="minorHAnsi"/>
+          <w:sz w:val="24"/>
+          <w:szCs w:val="36"/>
+        </w:rPr>
+      </w:pPr>
+    </w:p>
+    <w:p>
+      <w:pPr>
+        <w:jc w:val="both"/>
+        <w:rPr>
+          <w:rFonts w:cstheme="minorHAnsi"/>
+          <w:sz w:val="24"/>
+          <w:szCs w:val="36"/>
+        </w:rPr>
+      </w:pPr>
+    </w:p>
+    <w:p>
+      <w:pPr>
+        <w:jc w:val="both"/>
+        <w:rPr>
+          <w:rFonts w:cstheme="minorHAnsi"/>
           <w:sz w:val="36"/>
           <w:szCs w:val="36"/>
         </w:rPr>
-        <w:t>em partes a implementar</w:t>
+      </w:pPr>
+      <w:r>
+        <w:rPr>
+          <w:rFonts w:cstheme="minorHAnsi"/>
+          <w:sz w:val="36"/>
+          <w:szCs w:val="36"/>
+        </w:rPr>
+        <w:t>Divisão do projeto em partes a implementar</w:t>
       </w:r>
     </w:p>
     <w:p>
       <w:pPr>
         <w:jc w:val="both"/>
         <w:rPr>
+          <w:rFonts w:cstheme="minorHAnsi"/>
           <w:sz w:val="24"/>
           <w:szCs w:val="36"/>
         </w:rPr>
@@ -147,6 +629,7 @@
       <w:pPr>
         <w:jc w:val="both"/>
         <w:rPr>
+          <w:rFonts w:cstheme="minorHAnsi"/>
           <w:sz w:val="24"/>
           <w:szCs w:val="36"/>
         </w:rPr>
@@ -156,6 +639,7 @@
       <w:pPr>
         <w:jc w:val="both"/>
         <w:rPr>
+          <w:rFonts w:cstheme="minorHAnsi"/>
           <w:sz w:val="36"/>
           <w:szCs w:val="36"/>
         </w:rPr>
@@ -163,14 +647,17 @@
       <w:proofErr w:type="spellStart"/>
       <w:r>
         <w:rPr>
+          <w:rFonts w:cstheme="minorHAnsi"/>
           <w:sz w:val="36"/>
           <w:szCs w:val="36"/>
         </w:rPr>
+        <w:lastRenderedPageBreak/>
         <w:t>Thresholds</w:t>
       </w:r>
       <w:proofErr w:type="spellEnd"/>
       <w:r>
         <w:rPr>
+          <w:rFonts w:cstheme="minorHAnsi"/>
           <w:sz w:val="36"/>
           <w:szCs w:val="36"/>
         </w:rPr>
@@ -184,7 +671,7 @@
         <w:adjustRightInd w:val="0"/>
         <w:spacing w:after="0" w:line="240" w:lineRule="auto"/>
         <w:rPr>
-          <w:rFonts w:ascii="Courier New" w:hAnsi="Courier New" w:cs="Courier New"/>
+          <w:rFonts w:cstheme="minorHAnsi"/>
           <w:b/>
           <w:color w:val="000000"/>
           <w:sz w:val="20"/>
@@ -194,7 +681,7 @@
       <w:proofErr w:type="spellStart"/>
       <w:r>
         <w:rPr>
-          <w:rFonts w:ascii="Courier New" w:hAnsi="Courier New" w:cs="Courier New"/>
+          <w:rFonts w:cstheme="minorHAnsi"/>
           <w:b/>
           <w:color w:val="000000"/>
           <w:sz w:val="20"/>
@@ -204,7 +691,7 @@
       </w:r>
       <w:r>
         <w:rPr>
-          <w:rFonts w:ascii="Courier New" w:hAnsi="Courier New" w:cs="Courier New"/>
+          <w:rFonts w:cstheme="minorHAnsi"/>
           <w:color w:val="000000"/>
           <w:sz w:val="20"/>
           <w:szCs w:val="20"/>
@@ -213,7 +700,7 @@
       </w:r>
       <w:r>
         <w:rPr>
-          <w:rFonts w:ascii="Courier New" w:hAnsi="Courier New" w:cs="Courier New"/>
+          <w:rFonts w:cstheme="minorHAnsi"/>
           <w:b/>
           <w:color w:val="000000"/>
           <w:sz w:val="20"/>
@@ -223,7 +710,7 @@
       </w:r>
       <w:r>
         <w:rPr>
-          <w:rFonts w:ascii="Courier New" w:hAnsi="Courier New" w:cs="Courier New"/>
+          <w:rFonts w:cstheme="minorHAnsi"/>
           <w:color w:val="000000"/>
           <w:sz w:val="20"/>
           <w:szCs w:val="20"/>
@@ -232,7 +719,7 @@
       </w:r>
       <w:r>
         <w:rPr>
-          <w:rFonts w:ascii="Courier New" w:hAnsi="Courier New" w:cs="Courier New"/>
+          <w:rFonts w:cstheme="minorHAnsi"/>
           <w:b/>
           <w:color w:val="000000"/>
           <w:sz w:val="20"/>
@@ -249,7 +736,7 @@
         <w:adjustRightInd w:val="0"/>
         <w:spacing w:after="0" w:line="240" w:lineRule="auto"/>
         <w:rPr>
-          <w:rFonts w:ascii="Courier New" w:hAnsi="Courier New" w:cs="Courier New"/>
+          <w:rFonts w:cstheme="minorHAnsi"/>
           <w:color w:val="000000"/>
           <w:sz w:val="20"/>
           <w:szCs w:val="20"/>
@@ -263,7 +750,7 @@
         <w:adjustRightInd w:val="0"/>
         <w:spacing w:after="0" w:line="240" w:lineRule="auto"/>
         <w:rPr>
-          <w:rFonts w:ascii="Courier New" w:hAnsi="Courier New" w:cs="Courier New"/>
+          <w:rFonts w:cstheme="minorHAnsi"/>
           <w:sz w:val="24"/>
           <w:szCs w:val="24"/>
         </w:rPr>
@@ -271,7 +758,7 @@
       <w:proofErr w:type="spellStart"/>
       <w:r>
         <w:rPr>
-          <w:rFonts w:ascii="Courier New" w:hAnsi="Courier New" w:cs="Courier New"/>
+          <w:rFonts w:cstheme="minorHAnsi"/>
           <w:color w:val="000000"/>
           <w:sz w:val="20"/>
           <w:szCs w:val="20"/>
@@ -281,7 +768,7 @@
       <w:proofErr w:type="spellEnd"/>
       <w:r>
         <w:rPr>
-          <w:rFonts w:ascii="Courier New" w:hAnsi="Courier New" w:cs="Courier New"/>
+          <w:rFonts w:cstheme="minorHAnsi"/>
           <w:color w:val="000000"/>
           <w:sz w:val="20"/>
           <w:szCs w:val="20"/>
@@ -291,7 +778,7 @@
       <w:proofErr w:type="spellStart"/>
       <w:r>
         <w:rPr>
-          <w:rFonts w:ascii="Courier New" w:hAnsi="Courier New" w:cs="Courier New"/>
+          <w:rFonts w:cstheme="minorHAnsi"/>
           <w:color w:val="000000"/>
           <w:sz w:val="20"/>
           <w:szCs w:val="20"/>
@@ -301,7 +788,7 @@
       <w:proofErr w:type="spellEnd"/>
       <w:r>
         <w:rPr>
-          <w:rFonts w:ascii="Courier New" w:hAnsi="Courier New" w:cs="Courier New"/>
+          <w:rFonts w:cstheme="minorHAnsi"/>
           <w:color w:val="000000"/>
           <w:sz w:val="20"/>
           <w:szCs w:val="20"/>
@@ -316,7 +803,7 @@
         <w:adjustRightInd w:val="0"/>
         <w:spacing w:after="0" w:line="240" w:lineRule="auto"/>
         <w:rPr>
-          <w:rFonts w:ascii="Courier New" w:hAnsi="Courier New" w:cs="Courier New"/>
+          <w:rFonts w:cstheme="minorHAnsi"/>
           <w:sz w:val="24"/>
           <w:szCs w:val="24"/>
         </w:rPr>
@@ -324,7 +811,7 @@
       <w:proofErr w:type="spellStart"/>
       <w:r>
         <w:rPr>
-          <w:rFonts w:ascii="Courier New" w:hAnsi="Courier New" w:cs="Courier New"/>
+          <w:rFonts w:cstheme="minorHAnsi"/>
           <w:color w:val="000000"/>
           <w:sz w:val="20"/>
           <w:szCs w:val="20"/>
@@ -334,7 +821,7 @@
       <w:proofErr w:type="gramStart"/>
       <w:r>
         <w:rPr>
-          <w:rFonts w:ascii="Courier New" w:hAnsi="Courier New" w:cs="Courier New"/>
+          <w:rFonts w:cstheme="minorHAnsi"/>
           <w:color w:val="000000"/>
           <w:sz w:val="20"/>
           <w:szCs w:val="20"/>
@@ -344,7 +831,7 @@
       <w:proofErr w:type="spellEnd"/>
       <w:r>
         <w:rPr>
-          <w:rFonts w:ascii="Courier New" w:hAnsi="Courier New" w:cs="Courier New"/>
+          <w:rFonts w:cstheme="minorHAnsi"/>
           <w:color w:val="000000"/>
           <w:sz w:val="20"/>
           <w:szCs w:val="20"/>
@@ -355,7 +842,7 @@
       <w:proofErr w:type="gramEnd"/>
       <w:r>
         <w:rPr>
-          <w:rFonts w:ascii="Courier New" w:hAnsi="Courier New" w:cs="Courier New"/>
+          <w:rFonts w:cstheme="minorHAnsi"/>
           <w:color w:val="000000"/>
           <w:sz w:val="20"/>
           <w:szCs w:val="20"/>
@@ -365,7 +852,7 @@
       <w:proofErr w:type="spellEnd"/>
       <w:r>
         <w:rPr>
-          <w:rFonts w:ascii="Courier New" w:hAnsi="Courier New" w:cs="Courier New"/>
+          <w:rFonts w:cstheme="minorHAnsi"/>
           <w:color w:val="000000"/>
           <w:sz w:val="20"/>
           <w:szCs w:val="20"/>
@@ -380,7 +867,7 @@
         <w:adjustRightInd w:val="0"/>
         <w:spacing w:after="0" w:line="240" w:lineRule="auto"/>
         <w:rPr>
-          <w:rFonts w:ascii="Courier New" w:hAnsi="Courier New" w:cs="Courier New"/>
+          <w:rFonts w:cstheme="minorHAnsi"/>
           <w:sz w:val="24"/>
           <w:szCs w:val="24"/>
         </w:rPr>
@@ -388,7 +875,7 @@
       <w:proofErr w:type="spellStart"/>
       <w:r>
         <w:rPr>
-          <w:rFonts w:ascii="Courier New" w:hAnsi="Courier New" w:cs="Courier New"/>
+          <w:rFonts w:cstheme="minorHAnsi"/>
           <w:color w:val="000000"/>
           <w:sz w:val="20"/>
           <w:szCs w:val="20"/>
@@ -398,7 +885,7 @@
       <w:proofErr w:type="spellEnd"/>
       <w:r>
         <w:rPr>
-          <w:rFonts w:ascii="Courier New" w:hAnsi="Courier New" w:cs="Courier New"/>
+          <w:rFonts w:cstheme="minorHAnsi"/>
           <w:color w:val="000000"/>
           <w:sz w:val="20"/>
           <w:szCs w:val="20"/>
@@ -408,7 +895,7 @@
       <w:proofErr w:type="spellStart"/>
       <w:r>
         <w:rPr>
-          <w:rFonts w:ascii="Courier New" w:hAnsi="Courier New" w:cs="Courier New"/>
+          <w:rFonts w:cstheme="minorHAnsi"/>
           <w:color w:val="000000"/>
           <w:sz w:val="20"/>
           <w:szCs w:val="20"/>
@@ -418,7 +905,7 @@
       <w:proofErr w:type="spellEnd"/>
       <w:r>
         <w:rPr>
-          <w:rFonts w:ascii="Courier New" w:hAnsi="Courier New" w:cs="Courier New"/>
+          <w:rFonts w:cstheme="minorHAnsi"/>
           <w:color w:val="000000"/>
           <w:sz w:val="20"/>
           <w:szCs w:val="20"/>
@@ -428,7 +915,7 @@
       <w:proofErr w:type="spellStart"/>
       <w:r>
         <w:rPr>
-          <w:rFonts w:ascii="Courier New" w:hAnsi="Courier New" w:cs="Courier New"/>
+          <w:rFonts w:cstheme="minorHAnsi"/>
           <w:color w:val="000000"/>
           <w:sz w:val="20"/>
           <w:szCs w:val="20"/>
@@ -438,7 +925,7 @@
       <w:proofErr w:type="gramStart"/>
       <w:r>
         <w:rPr>
-          <w:rFonts w:ascii="Courier New" w:hAnsi="Courier New" w:cs="Courier New"/>
+          <w:rFonts w:cstheme="minorHAnsi"/>
           <w:color w:val="000000"/>
           <w:sz w:val="20"/>
           <w:szCs w:val="20"/>
@@ -449,7 +936,7 @@
       <w:proofErr w:type="gramEnd"/>
       <w:r>
         <w:rPr>
-          <w:rFonts w:ascii="Courier New" w:hAnsi="Courier New" w:cs="Courier New"/>
+          <w:rFonts w:cstheme="minorHAnsi"/>
           <w:color w:val="000000"/>
           <w:sz w:val="20"/>
           <w:szCs w:val="20"/>
@@ -458,7 +945,7 @@
       </w:r>
       <w:r>
         <w:rPr>
-          <w:rFonts w:ascii="Courier New" w:hAnsi="Courier New" w:cs="Courier New"/>
+          <w:rFonts w:cstheme="minorHAnsi"/>
           <w:color w:val="A020F0"/>
           <w:sz w:val="20"/>
           <w:szCs w:val="20"/>
@@ -467,7 +954,7 @@
       </w:r>
       <w:r>
         <w:rPr>
-          <w:rFonts w:ascii="Courier New" w:hAnsi="Courier New" w:cs="Courier New"/>
+          <w:rFonts w:cstheme="minorHAnsi"/>
           <w:color w:val="000000"/>
           <w:sz w:val="20"/>
           <w:szCs w:val="20"/>
@@ -482,14 +969,14 @@
         <w:adjustRightInd w:val="0"/>
         <w:spacing w:after="0" w:line="240" w:lineRule="auto"/>
         <w:rPr>
-          <w:rFonts w:ascii="Courier New" w:hAnsi="Courier New" w:cs="Courier New"/>
+          <w:rFonts w:cstheme="minorHAnsi"/>
           <w:sz w:val="24"/>
           <w:szCs w:val="24"/>
         </w:rPr>
       </w:pPr>
       <w:r>
         <w:rPr>
-          <w:rFonts w:ascii="Courier New" w:hAnsi="Courier New" w:cs="Courier New"/>
+          <w:rFonts w:cstheme="minorHAnsi"/>
           <w:color w:val="000000"/>
           <w:sz w:val="20"/>
           <w:szCs w:val="20"/>
@@ -499,7 +986,7 @@
       <w:proofErr w:type="spellStart"/>
       <w:r>
         <w:rPr>
-          <w:rFonts w:ascii="Courier New" w:hAnsi="Courier New" w:cs="Courier New"/>
+          <w:rFonts w:cstheme="minorHAnsi"/>
           <w:color w:val="000000"/>
           <w:sz w:val="20"/>
           <w:szCs w:val="20"/>
@@ -509,7 +996,7 @@
       <w:proofErr w:type="spellEnd"/>
       <w:r>
         <w:rPr>
-          <w:rFonts w:ascii="Courier New" w:hAnsi="Courier New" w:cs="Courier New"/>
+          <w:rFonts w:cstheme="minorHAnsi"/>
           <w:color w:val="000000"/>
           <w:sz w:val="20"/>
           <w:szCs w:val="20"/>
@@ -525,8 +1012,6 @@
           <w:szCs w:val="36"/>
         </w:rPr>
       </w:pPr>
-      <w:bookmarkStart w:id="0" w:name="_GoBack"/>
-      <w:bookmarkEnd w:id="0"/>
     </w:p>
     <w:p>
       <w:pPr>
@@ -1477,4 +1962,16 @@
     </a:ext>
   </a:extLst>
 </a:theme>
+</file>
+
+<file path=customXml/item1.xml><?xml version="1.0" encoding="utf-8"?>
+<b:Sources xmlns:b="http://schemas.openxmlformats.org/officeDocument/2006/bibliography" xmlns="http://schemas.openxmlformats.org/officeDocument/2006/bibliography" SelectedStyle="\APASixthEditionOfficeOnline.xsl" StyleName="APA" Version="6"/>
+</file>
+
+<file path=customXml/itemProps1.xml><?xml version="1.0" encoding="utf-8"?>
+<ds:datastoreItem xmlns:ds="http://schemas.openxmlformats.org/officeDocument/2006/customXml" ds:itemID="{91FCEB5F-62D2-4BFD-AA20-0A0FDFCA6B13}">
+  <ds:schemaRefs>
+    <ds:schemaRef ds:uri="http://schemas.openxmlformats.org/officeDocument/2006/bibliography"/>
+  </ds:schemaRefs>
+</ds:datastoreItem>
 </file>
</xml_diff>

<commit_message>
Shutting off for today (im really close to results on part2)
</commit_message>
<xml_diff>
--- a/Proj_Part1/Relatório PIV.docx
+++ b/Proj_Part1/Relatório PIV.docx
@@ -42,87 +42,532 @@
         <w:jc w:val="both"/>
         <w:rPr>
           <w:rFonts w:cstheme="minorHAnsi"/>
+          <w:szCs w:val="36"/>
+        </w:rPr>
+      </w:pPr>
+      <w:r>
+        <w:rPr>
+          <w:rFonts w:cstheme="minorHAnsi"/>
+          <w:szCs w:val="36"/>
+        </w:rPr>
+        <w:t xml:space="preserve">Neste projeto o objetivo é reconhecer objetos que se movem num fundo estático com base numa sequência de imagens de duas câmaras </w:t>
+      </w:r>
+      <w:proofErr w:type="spellStart"/>
+      <w:r>
+        <w:rPr>
+          <w:rFonts w:cstheme="minorHAnsi"/>
+          <w:szCs w:val="36"/>
+        </w:rPr>
+        <w:t>rgb+d</w:t>
+      </w:r>
+      <w:proofErr w:type="spellEnd"/>
+      <w:r>
+        <w:rPr>
+          <w:rFonts w:cstheme="minorHAnsi"/>
+          <w:szCs w:val="36"/>
+        </w:rPr>
+        <w:t xml:space="preserve"> (com </w:t>
+      </w:r>
+      <w:r>
+        <w:rPr>
+          <w:rFonts w:cstheme="minorHAnsi"/>
+          <w:szCs w:val="36"/>
+        </w:rPr>
+        <w:t>perspectivas</w:t>
+      </w:r>
+      <w:r>
+        <w:rPr>
+          <w:rFonts w:cstheme="minorHAnsi"/>
+          <w:szCs w:val="36"/>
+        </w:rPr>
+        <w:t xml:space="preserve"> diferentes). O programa desenvolvido reconhece e segue os objetos que se movem num espaço em 3D desenhando uma caixa à volta de cada um nas sequências de imagens de ambas as câmaras. Esta caixa é atualizada ao longo da sequência de imagens e o programa deteta vários objetos simultaneamente.</w:t>
+      </w:r>
+    </w:p>
+    <w:p>
+      <w:pPr>
+        <w:jc w:val="both"/>
+        <w:rPr>
+          <w:rFonts w:cstheme="minorHAnsi"/>
+          <w:szCs w:val="36"/>
+        </w:rPr>
+      </w:pPr>
+      <w:r>
+        <w:rPr>
+          <w:rFonts w:cstheme="minorHAnsi"/>
+          <w:szCs w:val="36"/>
+        </w:rPr>
+        <w:t>Na primeira pa</w:t>
+      </w:r>
+      <w:r>
+        <w:rPr>
+          <w:rFonts w:cstheme="minorHAnsi"/>
+          <w:szCs w:val="36"/>
+        </w:rPr>
+        <w:t>rte do projeto são-nos fornecidas as transformações entre as imagens das câmaras e sistema de coordenadas do mundo em 3D. Dado estes inputs o programa reconhece e segue os objetos que se movem.</w:t>
+      </w:r>
+    </w:p>
+    <w:p>
+      <w:pPr>
+        <w:jc w:val="both"/>
+        <w:rPr>
+          <w:rFonts w:cstheme="minorHAnsi"/>
           <w:sz w:val="24"/>
           <w:szCs w:val="36"/>
         </w:rPr>
       </w:pPr>
-      <w:r>
+    </w:p>
+    <w:p>
+      <w:pPr>
+        <w:jc w:val="both"/>
+        <w:rPr>
+          <w:rFonts w:cstheme="minorHAnsi"/>
+          <w:sz w:val="36"/>
+          <w:szCs w:val="36"/>
+        </w:rPr>
+      </w:pPr>
+      <w:r>
+        <w:rPr>
+          <w:rFonts w:cstheme="minorHAnsi"/>
+          <w:sz w:val="36"/>
+          <w:szCs w:val="36"/>
+        </w:rPr>
+        <w:t>Funções</w:t>
+      </w:r>
+    </w:p>
+    <w:p>
+      <w:pPr>
+        <w:jc w:val="both"/>
+        <w:rPr>
+          <w:rFonts w:cstheme="minorHAnsi"/>
+          <w:szCs w:val="36"/>
+        </w:rPr>
+      </w:pPr>
+      <w:proofErr w:type="spellStart"/>
+      <w:r>
+        <w:rPr>
+          <w:rFonts w:cstheme="minorHAnsi"/>
+          <w:b/>
+          <w:szCs w:val="36"/>
+        </w:rPr>
+        <w:t>bg_fg_detect.m</w:t>
+      </w:r>
+      <w:proofErr w:type="spellEnd"/>
+      <w:r>
+        <w:rPr>
+          <w:rFonts w:cstheme="minorHAnsi"/>
+          <w:szCs w:val="36"/>
+        </w:rPr>
+        <w:t xml:space="preserve">: detecta o background usando filtros medianos e elimina o ruído. Para além disso para cada fotografia detecta o </w:t>
+      </w:r>
+      <w:proofErr w:type="spellStart"/>
+      <w:r>
+        <w:rPr>
+          <w:rFonts w:cstheme="minorHAnsi"/>
+          <w:szCs w:val="36"/>
+        </w:rPr>
+        <w:t>foreground</w:t>
+      </w:r>
+      <w:proofErr w:type="spellEnd"/>
+      <w:r>
+        <w:rPr>
+          <w:rFonts w:cstheme="minorHAnsi"/>
+          <w:szCs w:val="36"/>
+        </w:rPr>
+        <w:t xml:space="preserve"> e faz algum </w:t>
+      </w:r>
+      <w:proofErr w:type="spellStart"/>
+      <w:r>
+        <w:rPr>
+          <w:rFonts w:cstheme="minorHAnsi"/>
+          <w:szCs w:val="36"/>
+        </w:rPr>
+        <w:t>processing</w:t>
+      </w:r>
+      <w:proofErr w:type="spellEnd"/>
+      <w:r>
+        <w:rPr>
+          <w:rFonts w:cstheme="minorHAnsi"/>
+          <w:szCs w:val="36"/>
+        </w:rPr>
+        <w:t xml:space="preserve"> da imagem. No fim mostra o resultado (põem em 3D usando o </w:t>
+      </w:r>
+      <w:proofErr w:type="spellStart"/>
+      <w:r>
+        <w:rPr>
+          <w:rFonts w:cstheme="minorHAnsi"/>
+          <w:szCs w:val="36"/>
+        </w:rPr>
+        <w:t>get_xyz_asus.m</w:t>
+      </w:r>
+      <w:proofErr w:type="spellEnd"/>
+      <w:r>
+        <w:rPr>
+          <w:rFonts w:cstheme="minorHAnsi"/>
+          <w:szCs w:val="36"/>
+        </w:rPr>
+        <w:t>)</w:t>
+      </w:r>
+    </w:p>
+    <w:p>
+      <w:pPr>
+        <w:jc w:val="both"/>
+        <w:rPr>
+          <w:rFonts w:cstheme="minorHAnsi"/>
+          <w:szCs w:val="36"/>
+        </w:rPr>
+      </w:pPr>
+      <w:proofErr w:type="spellStart"/>
+      <w:r>
+        <w:rPr>
+          <w:rFonts w:cstheme="minorHAnsi"/>
+          <w:b/>
+          <w:szCs w:val="36"/>
+        </w:rPr>
+        <w:t>get_T_R_world.m</w:t>
+      </w:r>
+      <w:proofErr w:type="spellEnd"/>
+      <w:r>
+        <w:rPr>
+          <w:rFonts w:cstheme="minorHAnsi"/>
+          <w:b/>
+          <w:szCs w:val="36"/>
+        </w:rPr>
+        <w:t>:</w:t>
+      </w:r>
+      <w:r>
+        <w:rPr>
+          <w:rFonts w:cstheme="minorHAnsi"/>
+          <w:szCs w:val="36"/>
+        </w:rPr>
+        <w:t xml:space="preserve"> vai buscar as matrizes de transformação das coordenadas de uma câmara para a outra. Usa SIFT e RANSAC juntamente com Procrustes para fazer isto.</w:t>
+      </w:r>
+    </w:p>
+    <w:p>
+      <w:pPr>
+        <w:jc w:val="both"/>
+        <w:rPr>
+          <w:rFonts w:cstheme="minorHAnsi"/>
+          <w:szCs w:val="36"/>
+        </w:rPr>
+      </w:pPr>
+      <w:proofErr w:type="spellStart"/>
+      <w:r>
+        <w:rPr>
+          <w:rFonts w:cstheme="minorHAnsi"/>
+          <w:b/>
+          <w:szCs w:val="36"/>
+        </w:rPr>
+        <w:t>sift_match</w:t>
+      </w:r>
+      <w:proofErr w:type="spellEnd"/>
+      <w:r>
+        <w:rPr>
+          <w:rFonts w:cstheme="minorHAnsi"/>
+          <w:b/>
+          <w:szCs w:val="36"/>
+        </w:rPr>
+        <w:t>:</w:t>
+      </w:r>
+      <w:r>
+        <w:rPr>
+          <w:rFonts w:cstheme="minorHAnsi"/>
+          <w:szCs w:val="36"/>
+        </w:rPr>
+        <w:t xml:space="preserve"> usa a biblioteca </w:t>
+      </w:r>
+      <w:r>
+        <w:rPr>
+          <w:rFonts w:cstheme="minorHAnsi"/>
+          <w:i/>
+          <w:szCs w:val="36"/>
+        </w:rPr>
+        <w:t>VL_FEAT</w:t>
+      </w:r>
+      <w:r>
+        <w:rPr>
+          <w:rFonts w:cstheme="minorHAnsi"/>
+          <w:szCs w:val="36"/>
+        </w:rPr>
+        <w:t xml:space="preserve"> que contém o SIFT para ter matches de pontos entre as duas imagens. Depois retorna os melhores pontos.</w:t>
+      </w:r>
+    </w:p>
+    <w:p>
+      <w:pPr>
+        <w:jc w:val="both"/>
+        <w:rPr>
+          <w:rFonts w:cstheme="minorHAnsi"/>
+          <w:szCs w:val="36"/>
+        </w:rPr>
+      </w:pPr>
+      <w:proofErr w:type="spellStart"/>
+      <w:r>
+        <w:rPr>
+          <w:rFonts w:cstheme="minorHAnsi"/>
+          <w:b/>
+          <w:szCs w:val="36"/>
+        </w:rPr>
+        <w:t>ransac_iteration</w:t>
+      </w:r>
+      <w:proofErr w:type="spellEnd"/>
+      <w:r>
+        <w:rPr>
+          <w:rFonts w:cstheme="minorHAnsi"/>
+          <w:b/>
+          <w:szCs w:val="36"/>
+        </w:rPr>
+        <w:t>:</w:t>
+      </w:r>
+      <w:r>
+        <w:rPr>
+          <w:rFonts w:cstheme="minorHAnsi"/>
+          <w:szCs w:val="36"/>
+        </w:rPr>
+        <w:t xml:space="preserve"> provavelmente vou renomeá-lo só </w:t>
+      </w:r>
+      <w:proofErr w:type="gramStart"/>
+      <w:r>
+        <w:rPr>
+          <w:rFonts w:cstheme="minorHAnsi"/>
+          <w:szCs w:val="36"/>
+        </w:rPr>
+        <w:t>“</w:t>
+      </w:r>
+      <w:proofErr w:type="spellStart"/>
+      <w:r>
+        <w:rPr>
+          <w:rFonts w:cstheme="minorHAnsi"/>
+          <w:szCs w:val="36"/>
+        </w:rPr>
+        <w:t>ransac</w:t>
+      </w:r>
+      <w:proofErr w:type="spellEnd"/>
+      <w:r>
+        <w:rPr>
+          <w:rFonts w:cstheme="minorHAnsi"/>
+          <w:szCs w:val="36"/>
+        </w:rPr>
+        <w:t>”</w:t>
+      </w:r>
+      <w:proofErr w:type="gramEnd"/>
+      <w:r>
+        <w:rPr>
+          <w:rFonts w:cstheme="minorHAnsi"/>
+          <w:szCs w:val="36"/>
+        </w:rPr>
+        <w:t xml:space="preserve"> mas basicamente implementa o processo RANSAC. Ainda estou a laminar este</w:t>
+      </w:r>
+    </w:p>
+    <w:p>
+      <w:pPr>
+        <w:jc w:val="both"/>
+        <w:rPr>
+          <w:rFonts w:cstheme="minorHAnsi"/>
+          <w:szCs w:val="36"/>
+        </w:rPr>
+      </w:pPr>
+      <w:proofErr w:type="spellStart"/>
+      <w:r>
+        <w:rPr>
+          <w:rFonts w:cstheme="minorHAnsi"/>
+          <w:b/>
+          <w:szCs w:val="36"/>
+        </w:rPr>
+        <w:t>minboundbox</w:t>
+      </w:r>
+      <w:proofErr w:type="spellEnd"/>
+      <w:r>
+        <w:rPr>
+          <w:rFonts w:cstheme="minorHAnsi"/>
+          <w:b/>
+          <w:szCs w:val="36"/>
+        </w:rPr>
+        <w:t>:</w:t>
+      </w:r>
+      <w:r>
+        <w:rPr>
+          <w:rFonts w:cstheme="minorHAnsi"/>
+          <w:szCs w:val="36"/>
+        </w:rPr>
+        <w:t xml:space="preserve"> devolve os 8 pontos que minimizam a </w:t>
+      </w:r>
+      <w:proofErr w:type="spellStart"/>
+      <w:r>
+        <w:rPr>
+          <w:rFonts w:cstheme="minorHAnsi"/>
+          <w:szCs w:val="36"/>
+        </w:rPr>
+        <w:t>bounding</w:t>
+      </w:r>
+      <w:proofErr w:type="spellEnd"/>
+      <w:r>
+        <w:rPr>
+          <w:rFonts w:cstheme="minorHAnsi"/>
+          <w:szCs w:val="36"/>
+        </w:rPr>
+        <w:t xml:space="preserve"> box de um certo conjunto de pontos. A função </w:t>
+      </w:r>
+      <w:proofErr w:type="spellStart"/>
+      <w:r>
+        <w:rPr>
+          <w:rFonts w:cstheme="minorHAnsi"/>
+          <w:szCs w:val="36"/>
+        </w:rPr>
+        <w:t>plot_min_box</w:t>
+      </w:r>
+      <w:proofErr w:type="spellEnd"/>
+      <w:r>
+        <w:rPr>
+          <w:rFonts w:cstheme="minorHAnsi"/>
+          <w:szCs w:val="36"/>
+        </w:rPr>
+        <w:t xml:space="preserve"> faz </w:t>
+      </w:r>
+      <w:proofErr w:type="spellStart"/>
+      <w:r>
+        <w:rPr>
+          <w:rFonts w:cstheme="minorHAnsi"/>
+          <w:szCs w:val="36"/>
+        </w:rPr>
+        <w:t>plot</w:t>
+      </w:r>
+      <w:proofErr w:type="spellEnd"/>
+      <w:r>
+        <w:rPr>
+          <w:rFonts w:cstheme="minorHAnsi"/>
+          <w:szCs w:val="36"/>
+        </w:rPr>
+        <w:t xml:space="preserve"> dessa bodega</w:t>
+      </w:r>
+    </w:p>
+    <w:p>
+      <w:pPr>
+        <w:jc w:val="both"/>
+        <w:rPr>
+          <w:rFonts w:cstheme="minorHAnsi"/>
+          <w:szCs w:val="36"/>
+        </w:rPr>
+      </w:pPr>
+    </w:p>
+    <w:p>
+      <w:pPr>
+        <w:jc w:val="both"/>
+        <w:rPr>
+          <w:rFonts w:cstheme="minorHAnsi"/>
+          <w:szCs w:val="36"/>
+        </w:rPr>
+      </w:pPr>
+      <w:r>
+        <w:rPr>
+          <w:rFonts w:cstheme="minorHAnsi"/>
+          <w:szCs w:val="36"/>
+        </w:rPr>
+        <w:t xml:space="preserve">THAT’S IT SO FAR! TO DO: Acabar </w:t>
+      </w:r>
+      <w:proofErr w:type="spellStart"/>
+      <w:r>
+        <w:rPr>
+          <w:rFonts w:cstheme="minorHAnsi"/>
+          <w:szCs w:val="36"/>
+        </w:rPr>
+        <w:t>get_T_R_world</w:t>
+      </w:r>
+      <w:proofErr w:type="spellEnd"/>
+      <w:r>
+        <w:rPr>
+          <w:rFonts w:cstheme="minorHAnsi"/>
+          <w:szCs w:val="36"/>
+        </w:rPr>
+        <w:t xml:space="preserve">, conseguir ter consenso entre duas câmaras e ter correspondência de pontos entre </w:t>
+      </w:r>
+      <w:proofErr w:type="spellStart"/>
+      <w:r>
+        <w:rPr>
+          <w:rFonts w:cstheme="minorHAnsi"/>
+          <w:szCs w:val="36"/>
+        </w:rPr>
+        <w:t>frames</w:t>
+      </w:r>
+      <w:proofErr w:type="spellEnd"/>
+      <w:r>
+        <w:rPr>
+          <w:rFonts w:cstheme="minorHAnsi"/>
+          <w:szCs w:val="36"/>
+        </w:rPr>
+        <w:t xml:space="preserve"> com o SIFT (</w:t>
+      </w:r>
+      <w:proofErr w:type="spellStart"/>
+      <w:r>
+        <w:rPr>
+          <w:rFonts w:cstheme="minorHAnsi"/>
+          <w:szCs w:val="36"/>
+        </w:rPr>
+        <w:t>probably</w:t>
+      </w:r>
+      <w:proofErr w:type="spellEnd"/>
+      <w:r>
+        <w:rPr>
+          <w:rFonts w:cstheme="minorHAnsi"/>
+          <w:szCs w:val="36"/>
+        </w:rPr>
+        <w:t>)</w:t>
+      </w:r>
+    </w:p>
+    <w:p>
+      <w:pPr>
+        <w:jc w:val="both"/>
         <w:rPr>
           <w:rFonts w:cstheme="minorHAnsi"/>
           <w:sz w:val="24"/>
           <w:szCs w:val="36"/>
         </w:rPr>
-        <w:t xml:space="preserve">Neste projeto o objetivo é reconhecer objetos que se movem num fundo estático com base numa sequência de imagens de duas câmaras </w:t>
-      </w:r>
-      <w:proofErr w:type="spellStart"/>
-      <w:r>
+      </w:pPr>
+    </w:p>
+    <w:p>
+      <w:pPr>
+        <w:jc w:val="both"/>
         <w:rPr>
           <w:rFonts w:cstheme="minorHAnsi"/>
           <w:sz w:val="24"/>
           <w:szCs w:val="36"/>
         </w:rPr>
-        <w:t>rgb+d</w:t>
-      </w:r>
-      <w:proofErr w:type="spellEnd"/>
-      <w:r>
+      </w:pPr>
+    </w:p>
+    <w:p>
+      <w:pPr>
+        <w:jc w:val="both"/>
+        <w:rPr>
+          <w:rFonts w:cstheme="minorHAnsi"/>
+          <w:sz w:val="36"/>
+          <w:szCs w:val="36"/>
+        </w:rPr>
+      </w:pPr>
+      <w:r>
+        <w:rPr>
+          <w:rFonts w:cstheme="minorHAnsi"/>
+          <w:sz w:val="36"/>
+          <w:szCs w:val="36"/>
+        </w:rPr>
+        <w:t>Divisão do projeto em partes a implementar</w:t>
+      </w:r>
+    </w:p>
+    <w:p>
+      <w:pPr>
+        <w:jc w:val="both"/>
         <w:rPr>
           <w:rFonts w:cstheme="minorHAnsi"/>
           <w:sz w:val="24"/>
           <w:szCs w:val="36"/>
         </w:rPr>
-        <w:t xml:space="preserve"> (com </w:t>
-      </w:r>
-      <w:r>
+      </w:pPr>
+    </w:p>
+    <w:p>
+      <w:pPr>
+        <w:jc w:val="both"/>
         <w:rPr>
           <w:rFonts w:cstheme="minorHAnsi"/>
           <w:sz w:val="24"/>
           <w:szCs w:val="36"/>
         </w:rPr>
-        <w:t>perspectivas</w:t>
-      </w:r>
-      <w:r>
-        <w:rPr>
-          <w:rFonts w:cstheme="minorHAnsi"/>
-          <w:sz w:val="24"/>
-          <w:szCs w:val="36"/>
-        </w:rPr>
-        <w:t xml:space="preserve"> diferentes). O programa desenvolvido reconhece e segue os objetos que se movem num espaço em 3D desenhando uma caixa à volta de cada um nas sequências de imagens de ambas as câmaras. Esta caixa é atualizada ao longo da sequência de imagens e o programa deteta vários objetos simultaneamente.</w:t>
-      </w:r>
-    </w:p>
-    <w:p>
-      <w:pPr>
-        <w:jc w:val="both"/>
-        <w:rPr>
-          <w:rFonts w:cstheme="minorHAnsi"/>
-          <w:sz w:val="24"/>
-          <w:szCs w:val="36"/>
-        </w:rPr>
-      </w:pPr>
-      <w:r>
-        <w:rPr>
-          <w:rFonts w:cstheme="minorHAnsi"/>
-          <w:sz w:val="24"/>
-          <w:szCs w:val="36"/>
-        </w:rPr>
-        <w:t>Na primeira pa</w:t>
-      </w:r>
-      <w:r>
-        <w:rPr>
-          <w:rFonts w:cstheme="minorHAnsi"/>
-          <w:sz w:val="24"/>
-          <w:szCs w:val="36"/>
-        </w:rPr>
-        <w:t>rte do projeto são-nos fornecidas as transformações entre as imagens das câmaras e sistema de coordenadas do mundo em 3D. Dado estes inputs o programa reconhece e segue os objetos que se movem.</w:t>
-      </w:r>
-    </w:p>
-    <w:p>
-      <w:pPr>
-        <w:jc w:val="both"/>
-        <w:rPr>
-          <w:rFonts w:cstheme="minorHAnsi"/>
-          <w:sz w:val="24"/>
-          <w:szCs w:val="36"/>
-        </w:rPr>
       </w:pPr>
     </w:p>
     <w:p>
@@ -134,524 +579,13 @@
           <w:szCs w:val="36"/>
         </w:rPr>
       </w:pPr>
+      <w:proofErr w:type="spellStart"/>
       <w:r>
         <w:rPr>
           <w:rFonts w:cstheme="minorHAnsi"/>
           <w:sz w:val="36"/>
           <w:szCs w:val="36"/>
         </w:rPr>
-        <w:t>Funções</w:t>
-      </w:r>
-    </w:p>
-    <w:p>
-      <w:pPr>
-        <w:jc w:val="both"/>
-        <w:rPr>
-          <w:rFonts w:cstheme="minorHAnsi"/>
-          <w:sz w:val="24"/>
-          <w:szCs w:val="36"/>
-        </w:rPr>
-      </w:pPr>
-      <w:proofErr w:type="spellStart"/>
-      <w:r>
-        <w:rPr>
-          <w:rFonts w:cstheme="minorHAnsi"/>
-          <w:b/>
-          <w:sz w:val="24"/>
-          <w:szCs w:val="36"/>
-        </w:rPr>
-        <w:t>bg_fg_detect.m</w:t>
-      </w:r>
-      <w:proofErr w:type="spellEnd"/>
-      <w:r>
-        <w:rPr>
-          <w:rFonts w:cstheme="minorHAnsi"/>
-          <w:sz w:val="24"/>
-          <w:szCs w:val="36"/>
-        </w:rPr>
-        <w:t xml:space="preserve">: detecta o background usando filtros medianos e elimina o ruído. Para além disso para cada fotografia detecta o </w:t>
-      </w:r>
-      <w:proofErr w:type="spellStart"/>
-      <w:r>
-        <w:rPr>
-          <w:rFonts w:cstheme="minorHAnsi"/>
-          <w:sz w:val="24"/>
-          <w:szCs w:val="36"/>
-        </w:rPr>
-        <w:t>foreground</w:t>
-      </w:r>
-      <w:proofErr w:type="spellEnd"/>
-      <w:r>
-        <w:rPr>
-          <w:rFonts w:cstheme="minorHAnsi"/>
-          <w:sz w:val="24"/>
-          <w:szCs w:val="36"/>
-        </w:rPr>
-        <w:t xml:space="preserve"> e faz algum </w:t>
-      </w:r>
-      <w:proofErr w:type="spellStart"/>
-      <w:r>
-        <w:rPr>
-          <w:rFonts w:cstheme="minorHAnsi"/>
-          <w:sz w:val="24"/>
-          <w:szCs w:val="36"/>
-        </w:rPr>
-        <w:t>processing</w:t>
-      </w:r>
-      <w:proofErr w:type="spellEnd"/>
-      <w:r>
-        <w:rPr>
-          <w:rFonts w:cstheme="minorHAnsi"/>
-          <w:sz w:val="24"/>
-          <w:szCs w:val="36"/>
-        </w:rPr>
-        <w:t xml:space="preserve"> da imagem. No fim mostra o resultado (põem em 3D usando o </w:t>
-      </w:r>
-      <w:proofErr w:type="spellStart"/>
-      <w:r>
-        <w:rPr>
-          <w:rFonts w:cstheme="minorHAnsi"/>
-          <w:sz w:val="24"/>
-          <w:szCs w:val="36"/>
-        </w:rPr>
-        <w:t>get_xyz_asus.m</w:t>
-      </w:r>
-      <w:proofErr w:type="spellEnd"/>
-      <w:r>
-        <w:rPr>
-          <w:rFonts w:cstheme="minorHAnsi"/>
-          <w:sz w:val="24"/>
-          <w:szCs w:val="36"/>
-        </w:rPr>
-        <w:t>)</w:t>
-      </w:r>
-    </w:p>
-    <w:p>
-      <w:pPr>
-        <w:jc w:val="both"/>
-        <w:rPr>
-          <w:rFonts w:cstheme="minorHAnsi"/>
-          <w:sz w:val="24"/>
-          <w:szCs w:val="36"/>
-        </w:rPr>
-      </w:pPr>
-      <w:proofErr w:type="spellStart"/>
-      <w:r>
-        <w:rPr>
-          <w:rFonts w:cstheme="minorHAnsi"/>
-          <w:b/>
-          <w:sz w:val="24"/>
-          <w:szCs w:val="36"/>
-        </w:rPr>
-        <w:t>get_T_R_world.m</w:t>
-      </w:r>
-      <w:proofErr w:type="spellEnd"/>
-      <w:r>
-        <w:rPr>
-          <w:rFonts w:cstheme="minorHAnsi"/>
-          <w:b/>
-          <w:sz w:val="24"/>
-          <w:szCs w:val="36"/>
-        </w:rPr>
-        <w:t>:</w:t>
-      </w:r>
-      <w:r>
-        <w:rPr>
-          <w:rFonts w:cstheme="minorHAnsi"/>
-          <w:sz w:val="24"/>
-          <w:szCs w:val="36"/>
-        </w:rPr>
-        <w:t xml:space="preserve"> vai buscar as matrizes de transformação das coordenadas de uma câmara para a outra. Usa SIFT e RANSAC juntamente com Procrustes para fazer isto.</w:t>
-      </w:r>
-    </w:p>
-    <w:p>
-      <w:pPr>
-        <w:jc w:val="both"/>
-        <w:rPr>
-          <w:rFonts w:cstheme="minorHAnsi"/>
-          <w:sz w:val="24"/>
-          <w:szCs w:val="36"/>
-        </w:rPr>
-      </w:pPr>
-      <w:proofErr w:type="spellStart"/>
-      <w:r>
-        <w:rPr>
-          <w:rFonts w:cstheme="minorHAnsi"/>
-          <w:b/>
-          <w:sz w:val="24"/>
-          <w:szCs w:val="36"/>
-        </w:rPr>
-        <w:t>sift_match</w:t>
-      </w:r>
-      <w:proofErr w:type="spellEnd"/>
-      <w:r>
-        <w:rPr>
-          <w:rFonts w:cstheme="minorHAnsi"/>
-          <w:b/>
-          <w:sz w:val="24"/>
-          <w:szCs w:val="36"/>
-        </w:rPr>
-        <w:t>:</w:t>
-      </w:r>
-      <w:r>
-        <w:rPr>
-          <w:rFonts w:cstheme="minorHAnsi"/>
-          <w:sz w:val="24"/>
-          <w:szCs w:val="36"/>
-        </w:rPr>
-        <w:t xml:space="preserve"> usa a biblioteca </w:t>
-      </w:r>
-      <w:r>
-        <w:rPr>
-          <w:rFonts w:cstheme="minorHAnsi"/>
-          <w:i/>
-          <w:sz w:val="24"/>
-          <w:szCs w:val="36"/>
-        </w:rPr>
-        <w:t>VL_FEAT</w:t>
-      </w:r>
-      <w:r>
-        <w:rPr>
-          <w:rFonts w:cstheme="minorHAnsi"/>
-          <w:sz w:val="24"/>
-          <w:szCs w:val="36"/>
-        </w:rPr>
-        <w:t xml:space="preserve"> que contém o SIFT para ter matches de pontos entre as duas imagens. Depois retorna os melhores pontos.</w:t>
-      </w:r>
-    </w:p>
-    <w:p>
-      <w:pPr>
-        <w:jc w:val="both"/>
-        <w:rPr>
-          <w:rFonts w:cstheme="minorHAnsi"/>
-          <w:sz w:val="24"/>
-          <w:szCs w:val="36"/>
-        </w:rPr>
-      </w:pPr>
-      <w:proofErr w:type="spellStart"/>
-      <w:r>
-        <w:rPr>
-          <w:rFonts w:cstheme="minorHAnsi"/>
-          <w:b/>
-          <w:sz w:val="24"/>
-          <w:szCs w:val="36"/>
-        </w:rPr>
-        <w:t>ransac_iteration</w:t>
-      </w:r>
-      <w:proofErr w:type="spellEnd"/>
-      <w:r>
-        <w:rPr>
-          <w:rFonts w:cstheme="minorHAnsi"/>
-          <w:b/>
-          <w:sz w:val="24"/>
-          <w:szCs w:val="36"/>
-        </w:rPr>
-        <w:t>:</w:t>
-      </w:r>
-      <w:r>
-        <w:rPr>
-          <w:rFonts w:cstheme="minorHAnsi"/>
-          <w:sz w:val="24"/>
-          <w:szCs w:val="36"/>
-        </w:rPr>
-        <w:t xml:space="preserve"> provavelmente vou renomeá-lo só </w:t>
-      </w:r>
-      <w:proofErr w:type="gramStart"/>
-      <w:r>
-        <w:rPr>
-          <w:rFonts w:cstheme="minorHAnsi"/>
-          <w:sz w:val="24"/>
-          <w:szCs w:val="36"/>
-        </w:rPr>
-        <w:t>“</w:t>
-      </w:r>
-      <w:proofErr w:type="spellStart"/>
-      <w:r>
-        <w:rPr>
-          <w:rFonts w:cstheme="minorHAnsi"/>
-          <w:sz w:val="24"/>
-          <w:szCs w:val="36"/>
-        </w:rPr>
-        <w:t>ransac</w:t>
-      </w:r>
-      <w:proofErr w:type="spellEnd"/>
-      <w:r>
-        <w:rPr>
-          <w:rFonts w:cstheme="minorHAnsi"/>
-          <w:sz w:val="24"/>
-          <w:szCs w:val="36"/>
-        </w:rPr>
-        <w:t>”</w:t>
-      </w:r>
-      <w:proofErr w:type="gramEnd"/>
-      <w:r>
-        <w:rPr>
-          <w:rFonts w:cstheme="minorHAnsi"/>
-          <w:sz w:val="24"/>
-          <w:szCs w:val="36"/>
-        </w:rPr>
-        <w:t xml:space="preserve"> mas basicamente implementa o processo RANSAC. Ainda estou a laminar este</w:t>
-      </w:r>
-    </w:p>
-    <w:p>
-      <w:pPr>
-        <w:jc w:val="both"/>
-        <w:rPr>
-          <w:rFonts w:cstheme="minorHAnsi"/>
-          <w:sz w:val="24"/>
-          <w:szCs w:val="36"/>
-        </w:rPr>
-      </w:pPr>
-      <w:proofErr w:type="spellStart"/>
-      <w:r>
-        <w:rPr>
-          <w:rFonts w:cstheme="minorHAnsi"/>
-          <w:b/>
-          <w:sz w:val="24"/>
-          <w:szCs w:val="36"/>
-        </w:rPr>
-        <w:t>minboundbox</w:t>
-      </w:r>
-      <w:proofErr w:type="spellEnd"/>
-      <w:r>
-        <w:rPr>
-          <w:rFonts w:cstheme="minorHAnsi"/>
-          <w:b/>
-          <w:sz w:val="24"/>
-          <w:szCs w:val="36"/>
-        </w:rPr>
-        <w:t>:</w:t>
-      </w:r>
-      <w:r>
-        <w:rPr>
-          <w:rFonts w:cstheme="minorHAnsi"/>
-          <w:sz w:val="24"/>
-          <w:szCs w:val="36"/>
-        </w:rPr>
-        <w:t xml:space="preserve"> devolve os 8 pontos que minimizam a </w:t>
-      </w:r>
-      <w:proofErr w:type="spellStart"/>
-      <w:r>
-        <w:rPr>
-          <w:rFonts w:cstheme="minorHAnsi"/>
-          <w:sz w:val="24"/>
-          <w:szCs w:val="36"/>
-        </w:rPr>
-        <w:t>bounding</w:t>
-      </w:r>
-      <w:proofErr w:type="spellEnd"/>
-      <w:r>
-        <w:rPr>
-          <w:rFonts w:cstheme="minorHAnsi"/>
-          <w:sz w:val="24"/>
-          <w:szCs w:val="36"/>
-        </w:rPr>
-        <w:t xml:space="preserve"> box de um certo conjunto de pontos. A função </w:t>
-      </w:r>
-      <w:proofErr w:type="spellStart"/>
-      <w:r>
-        <w:rPr>
-          <w:rFonts w:cstheme="minorHAnsi"/>
-          <w:sz w:val="24"/>
-          <w:szCs w:val="36"/>
-        </w:rPr>
-        <w:t>plot_min_box</w:t>
-      </w:r>
-      <w:proofErr w:type="spellEnd"/>
-      <w:r>
-        <w:rPr>
-          <w:rFonts w:cstheme="minorHAnsi"/>
-          <w:sz w:val="24"/>
-          <w:szCs w:val="36"/>
-        </w:rPr>
-        <w:t xml:space="preserve"> faz </w:t>
-      </w:r>
-      <w:proofErr w:type="spellStart"/>
-      <w:r>
-        <w:rPr>
-          <w:rFonts w:cstheme="minorHAnsi"/>
-          <w:sz w:val="24"/>
-          <w:szCs w:val="36"/>
-        </w:rPr>
-        <w:t>plot</w:t>
-      </w:r>
-      <w:proofErr w:type="spellEnd"/>
-      <w:r>
-        <w:rPr>
-          <w:rFonts w:cstheme="minorHAnsi"/>
-          <w:sz w:val="24"/>
-          <w:szCs w:val="36"/>
-        </w:rPr>
-        <w:t xml:space="preserve"> dessa bodega</w:t>
-      </w:r>
-    </w:p>
-    <w:p>
-      <w:pPr>
-        <w:jc w:val="both"/>
-        <w:rPr>
-          <w:rFonts w:cstheme="minorHAnsi"/>
-          <w:sz w:val="24"/>
-          <w:szCs w:val="36"/>
-        </w:rPr>
-      </w:pPr>
-    </w:p>
-    <w:p>
-      <w:pPr>
-        <w:jc w:val="both"/>
-        <w:rPr>
-          <w:rFonts w:cstheme="minorHAnsi"/>
-          <w:sz w:val="24"/>
-          <w:szCs w:val="36"/>
-        </w:rPr>
-      </w:pPr>
-      <w:r>
-        <w:rPr>
-          <w:rFonts w:cstheme="minorHAnsi"/>
-          <w:sz w:val="24"/>
-          <w:szCs w:val="36"/>
-        </w:rPr>
-        <w:t xml:space="preserve">THAT’S IT SO FAR! TO DO: Acabar </w:t>
-      </w:r>
-      <w:proofErr w:type="spellStart"/>
-      <w:r>
-        <w:rPr>
-          <w:rFonts w:cstheme="minorHAnsi"/>
-          <w:sz w:val="24"/>
-          <w:szCs w:val="36"/>
-        </w:rPr>
-        <w:t>get_T_R_world</w:t>
-      </w:r>
-      <w:proofErr w:type="spellEnd"/>
-      <w:r>
-        <w:rPr>
-          <w:rFonts w:cstheme="minorHAnsi"/>
-          <w:sz w:val="24"/>
-          <w:szCs w:val="36"/>
-        </w:rPr>
-        <w:t xml:space="preserve">, conseguir ter consenso entre duas câmaras e ter correspondência de pontos entre </w:t>
-      </w:r>
-      <w:proofErr w:type="spellStart"/>
-      <w:r>
-        <w:rPr>
-          <w:rFonts w:cstheme="minorHAnsi"/>
-          <w:sz w:val="24"/>
-          <w:szCs w:val="36"/>
-        </w:rPr>
-        <w:t>frames</w:t>
-      </w:r>
-      <w:proofErr w:type="spellEnd"/>
-      <w:r>
-        <w:rPr>
-          <w:rFonts w:cstheme="minorHAnsi"/>
-          <w:sz w:val="24"/>
-          <w:szCs w:val="36"/>
-        </w:rPr>
-        <w:t xml:space="preserve"> c</w:t>
-      </w:r>
-      <w:bookmarkStart w:id="0" w:name="_GoBack"/>
-      <w:bookmarkEnd w:id="0"/>
-      <w:r>
-        <w:rPr>
-          <w:rFonts w:cstheme="minorHAnsi"/>
-          <w:sz w:val="24"/>
-          <w:szCs w:val="36"/>
-        </w:rPr>
-        <w:t>om o SIFT (</w:t>
-      </w:r>
-      <w:proofErr w:type="spellStart"/>
-      <w:r>
-        <w:rPr>
-          <w:rFonts w:cstheme="minorHAnsi"/>
-          <w:sz w:val="24"/>
-          <w:szCs w:val="36"/>
-        </w:rPr>
-        <w:t>probably</w:t>
-      </w:r>
-      <w:proofErr w:type="spellEnd"/>
-      <w:r>
-        <w:rPr>
-          <w:rFonts w:cstheme="minorHAnsi"/>
-          <w:sz w:val="24"/>
-          <w:szCs w:val="36"/>
-        </w:rPr>
-        <w:t>)</w:t>
-      </w:r>
-    </w:p>
-    <w:p>
-      <w:pPr>
-        <w:jc w:val="both"/>
-        <w:rPr>
-          <w:rFonts w:cstheme="minorHAnsi"/>
-          <w:sz w:val="24"/>
-          <w:szCs w:val="36"/>
-        </w:rPr>
-      </w:pPr>
-    </w:p>
-    <w:p>
-      <w:pPr>
-        <w:jc w:val="both"/>
-        <w:rPr>
-          <w:rFonts w:cstheme="minorHAnsi"/>
-          <w:sz w:val="24"/>
-          <w:szCs w:val="36"/>
-        </w:rPr>
-      </w:pPr>
-    </w:p>
-    <w:p>
-      <w:pPr>
-        <w:jc w:val="both"/>
-        <w:rPr>
-          <w:rFonts w:cstheme="minorHAnsi"/>
-          <w:sz w:val="36"/>
-          <w:szCs w:val="36"/>
-        </w:rPr>
-      </w:pPr>
-      <w:r>
-        <w:rPr>
-          <w:rFonts w:cstheme="minorHAnsi"/>
-          <w:sz w:val="36"/>
-          <w:szCs w:val="36"/>
-        </w:rPr>
-        <w:t>Divisão do projeto em partes a implementar</w:t>
-      </w:r>
-    </w:p>
-    <w:p>
-      <w:pPr>
-        <w:jc w:val="both"/>
-        <w:rPr>
-          <w:rFonts w:cstheme="minorHAnsi"/>
-          <w:sz w:val="24"/>
-          <w:szCs w:val="36"/>
-        </w:rPr>
-      </w:pPr>
-    </w:p>
-    <w:p>
-      <w:pPr>
-        <w:jc w:val="both"/>
-        <w:rPr>
-          <w:rFonts w:cstheme="minorHAnsi"/>
-          <w:sz w:val="24"/>
-          <w:szCs w:val="36"/>
-        </w:rPr>
-      </w:pPr>
-    </w:p>
-    <w:p>
-      <w:pPr>
-        <w:jc w:val="both"/>
-        <w:rPr>
-          <w:rFonts w:cstheme="minorHAnsi"/>
-          <w:sz w:val="36"/>
-          <w:szCs w:val="36"/>
-        </w:rPr>
-      </w:pPr>
-      <w:proofErr w:type="spellStart"/>
-      <w:r>
-        <w:rPr>
-          <w:rFonts w:cstheme="minorHAnsi"/>
-          <w:sz w:val="36"/>
-          <w:szCs w:val="36"/>
-        </w:rPr>
-        <w:lastRenderedPageBreak/>
         <w:t>Thresholds</w:t>
       </w:r>
       <w:proofErr w:type="spellEnd"/>
@@ -674,8 +608,7 @@
           <w:rFonts w:cstheme="minorHAnsi"/>
           <w:b/>
           <w:color w:val="000000"/>
-          <w:sz w:val="20"/>
-          <w:szCs w:val="20"/>
+          <w:szCs w:val="24"/>
         </w:rPr>
       </w:pPr>
       <w:proofErr w:type="spellStart"/>
@@ -684,8 +617,7 @@
           <w:rFonts w:cstheme="minorHAnsi"/>
           <w:b/>
           <w:color w:val="000000"/>
-          <w:sz w:val="20"/>
-          <w:szCs w:val="20"/>
+          <w:szCs w:val="24"/>
         </w:rPr>
         <w:t>bg</w:t>
       </w:r>
@@ -693,8 +625,7 @@
         <w:rPr>
           <w:rFonts w:cstheme="minorHAnsi"/>
           <w:color w:val="000000"/>
-          <w:sz w:val="20"/>
-          <w:szCs w:val="20"/>
+          <w:szCs w:val="24"/>
         </w:rPr>
         <w:t>_</w:t>
       </w:r>
@@ -703,8 +634,7 @@
           <w:rFonts w:cstheme="minorHAnsi"/>
           <w:b/>
           <w:color w:val="000000"/>
-          <w:sz w:val="20"/>
-          <w:szCs w:val="20"/>
+          <w:szCs w:val="24"/>
         </w:rPr>
         <w:t>fg</w:t>
       </w:r>
@@ -712,8 +642,7 @@
         <w:rPr>
           <w:rFonts w:cstheme="minorHAnsi"/>
           <w:color w:val="000000"/>
-          <w:sz w:val="20"/>
-          <w:szCs w:val="20"/>
+          <w:szCs w:val="24"/>
         </w:rPr>
         <w:t>_</w:t>
       </w:r>
@@ -722,8 +651,7 @@
           <w:rFonts w:cstheme="minorHAnsi"/>
           <w:b/>
           <w:color w:val="000000"/>
-          <w:sz w:val="20"/>
-          <w:szCs w:val="20"/>
+          <w:szCs w:val="24"/>
         </w:rPr>
         <w:t>detect.m</w:t>
       </w:r>
@@ -738,8 +666,7 @@
         <w:rPr>
           <w:rFonts w:cstheme="minorHAnsi"/>
           <w:color w:val="000000"/>
-          <w:sz w:val="20"/>
-          <w:szCs w:val="20"/>
+          <w:szCs w:val="24"/>
         </w:rPr>
       </w:pPr>
     </w:p>
@@ -751,18 +678,17 @@
         <w:spacing w:after="0" w:line="240" w:lineRule="auto"/>
         <w:rPr>
           <w:rFonts w:cstheme="minorHAnsi"/>
-          <w:sz w:val="24"/>
-          <w:szCs w:val="24"/>
-        </w:rPr>
-      </w:pPr>
-      <w:proofErr w:type="spellStart"/>
-      <w:r>
-        <w:rPr>
-          <w:rFonts w:cstheme="minorHAnsi"/>
-          <w:color w:val="000000"/>
-          <w:sz w:val="20"/>
-          <w:szCs w:val="20"/>
-        </w:rPr>
+          <w:szCs w:val="24"/>
+        </w:rPr>
+      </w:pPr>
+      <w:proofErr w:type="spellStart"/>
+      <w:r>
+        <w:rPr>
+          <w:rFonts w:cstheme="minorHAnsi"/>
+          <w:color w:val="000000"/>
+          <w:szCs w:val="24"/>
+        </w:rPr>
+        <w:lastRenderedPageBreak/>
         <w:t>fg_depth_bin</w:t>
       </w:r>
       <w:proofErr w:type="spellEnd"/>
@@ -770,8 +696,7 @@
         <w:rPr>
           <w:rFonts w:cstheme="minorHAnsi"/>
           <w:color w:val="000000"/>
-          <w:sz w:val="20"/>
-          <w:szCs w:val="20"/>
+          <w:szCs w:val="24"/>
         </w:rPr>
         <w:t xml:space="preserve"> = </w:t>
       </w:r>
@@ -780,8 +705,7 @@
         <w:rPr>
           <w:rFonts w:cstheme="minorHAnsi"/>
           <w:color w:val="000000"/>
-          <w:sz w:val="20"/>
-          <w:szCs w:val="20"/>
+          <w:szCs w:val="24"/>
         </w:rPr>
         <w:t>fg_depth</w:t>
       </w:r>
@@ -790,8 +714,7 @@
         <w:rPr>
           <w:rFonts w:cstheme="minorHAnsi"/>
           <w:color w:val="000000"/>
-          <w:sz w:val="20"/>
-          <w:szCs w:val="20"/>
+          <w:szCs w:val="24"/>
         </w:rPr>
         <w:t xml:space="preserve"> &gt; 700</w:t>
       </w:r>
@@ -804,17 +727,15 @@
         <w:spacing w:after="0" w:line="240" w:lineRule="auto"/>
         <w:rPr>
           <w:rFonts w:cstheme="minorHAnsi"/>
-          <w:sz w:val="24"/>
-          <w:szCs w:val="24"/>
-        </w:rPr>
-      </w:pPr>
-      <w:proofErr w:type="spellStart"/>
-      <w:r>
-        <w:rPr>
-          <w:rFonts w:cstheme="minorHAnsi"/>
-          <w:color w:val="000000"/>
-          <w:sz w:val="20"/>
-          <w:szCs w:val="20"/>
+          <w:szCs w:val="24"/>
+        </w:rPr>
+      </w:pPr>
+      <w:proofErr w:type="spellStart"/>
+      <w:r>
+        <w:rPr>
+          <w:rFonts w:cstheme="minorHAnsi"/>
+          <w:color w:val="000000"/>
+          <w:szCs w:val="24"/>
         </w:rPr>
         <w:t>mag_</w:t>
       </w:r>
@@ -823,8 +744,7 @@
         <w:rPr>
           <w:rFonts w:cstheme="minorHAnsi"/>
           <w:color w:val="000000"/>
-          <w:sz w:val="20"/>
-          <w:szCs w:val="20"/>
+          <w:szCs w:val="24"/>
         </w:rPr>
         <w:t>grad</w:t>
       </w:r>
@@ -833,8 +753,7 @@
         <w:rPr>
           <w:rFonts w:cstheme="minorHAnsi"/>
           <w:color w:val="000000"/>
-          <w:sz w:val="20"/>
-          <w:szCs w:val="20"/>
+          <w:szCs w:val="24"/>
         </w:rPr>
         <w:t>(</w:t>
       </w:r>
@@ -844,8 +763,7 @@
         <w:rPr>
           <w:rFonts w:cstheme="minorHAnsi"/>
           <w:color w:val="000000"/>
-          <w:sz w:val="20"/>
-          <w:szCs w:val="20"/>
+          <w:szCs w:val="24"/>
         </w:rPr>
         <w:t>mag_grad</w:t>
       </w:r>
@@ -854,8 +772,7 @@
         <w:rPr>
           <w:rFonts w:cstheme="minorHAnsi"/>
           <w:color w:val="000000"/>
-          <w:sz w:val="20"/>
-          <w:szCs w:val="20"/>
+          <w:szCs w:val="24"/>
         </w:rPr>
         <w:t xml:space="preserve"> &lt; 2000) = 0;</w:t>
       </w:r>
@@ -868,17 +785,15 @@
         <w:spacing w:after="0" w:line="240" w:lineRule="auto"/>
         <w:rPr>
           <w:rFonts w:cstheme="minorHAnsi"/>
-          <w:sz w:val="24"/>
-          <w:szCs w:val="24"/>
-        </w:rPr>
-      </w:pPr>
-      <w:proofErr w:type="spellStart"/>
-      <w:r>
-        <w:rPr>
-          <w:rFonts w:cstheme="minorHAnsi"/>
-          <w:color w:val="000000"/>
-          <w:sz w:val="20"/>
-          <w:szCs w:val="20"/>
+          <w:szCs w:val="24"/>
+        </w:rPr>
+      </w:pPr>
+      <w:proofErr w:type="spellStart"/>
+      <w:r>
+        <w:rPr>
+          <w:rFonts w:cstheme="minorHAnsi"/>
+          <w:color w:val="000000"/>
+          <w:szCs w:val="24"/>
         </w:rPr>
         <w:t>filtered_fg</w:t>
       </w:r>
@@ -887,8 +802,7 @@
         <w:rPr>
           <w:rFonts w:cstheme="minorHAnsi"/>
           <w:color w:val="000000"/>
-          <w:sz w:val="20"/>
-          <w:szCs w:val="20"/>
+          <w:szCs w:val="24"/>
         </w:rPr>
         <w:t xml:space="preserve"> = </w:t>
       </w:r>
@@ -897,8 +811,7 @@
         <w:rPr>
           <w:rFonts w:cstheme="minorHAnsi"/>
           <w:color w:val="000000"/>
-          <w:sz w:val="20"/>
-          <w:szCs w:val="20"/>
+          <w:szCs w:val="24"/>
         </w:rPr>
         <w:t>imopen</w:t>
       </w:r>
@@ -907,8 +820,7 @@
         <w:rPr>
           <w:rFonts w:cstheme="minorHAnsi"/>
           <w:color w:val="000000"/>
-          <w:sz w:val="20"/>
-          <w:szCs w:val="20"/>
+          <w:szCs w:val="24"/>
         </w:rPr>
         <w:t>(</w:t>
       </w:r>
@@ -917,8 +829,7 @@
         <w:rPr>
           <w:rFonts w:cstheme="minorHAnsi"/>
           <w:color w:val="000000"/>
-          <w:sz w:val="20"/>
-          <w:szCs w:val="20"/>
+          <w:szCs w:val="24"/>
         </w:rPr>
         <w:t>segmented_</w:t>
       </w:r>
@@ -927,8 +838,7 @@
         <w:rPr>
           <w:rFonts w:cstheme="minorHAnsi"/>
           <w:color w:val="000000"/>
-          <w:sz w:val="20"/>
-          <w:szCs w:val="20"/>
+          <w:szCs w:val="24"/>
         </w:rPr>
         <w:t>fg,strel</w:t>
       </w:r>
@@ -938,8 +848,7 @@
         <w:rPr>
           <w:rFonts w:cstheme="minorHAnsi"/>
           <w:color w:val="000000"/>
-          <w:sz w:val="20"/>
-          <w:szCs w:val="20"/>
+          <w:szCs w:val="24"/>
         </w:rPr>
         <w:t>(</w:t>
       </w:r>
@@ -947,8 +856,7 @@
         <w:rPr>
           <w:rFonts w:cstheme="minorHAnsi"/>
           <w:color w:val="A020F0"/>
-          <w:sz w:val="20"/>
-          <w:szCs w:val="20"/>
+          <w:szCs w:val="24"/>
         </w:rPr>
         <w:t>'disk'</w:t>
       </w:r>
@@ -956,8 +864,7 @@
         <w:rPr>
           <w:rFonts w:cstheme="minorHAnsi"/>
           <w:color w:val="000000"/>
-          <w:sz w:val="20"/>
-          <w:szCs w:val="20"/>
+          <w:szCs w:val="24"/>
         </w:rPr>
         <w:t>,2));</w:t>
       </w:r>
@@ -970,38 +877,93 @@
         <w:spacing w:after="0" w:line="240" w:lineRule="auto"/>
         <w:rPr>
           <w:rFonts w:cstheme="minorHAnsi"/>
+          <w:szCs w:val="24"/>
+        </w:rPr>
+      </w:pPr>
+      <w:r>
+        <w:rPr>
+          <w:rFonts w:cstheme="minorHAnsi"/>
+          <w:color w:val="000000"/>
+          <w:szCs w:val="24"/>
+        </w:rPr>
+        <w:t xml:space="preserve">filtered_fg2 = </w:t>
+      </w:r>
+      <w:proofErr w:type="spellStart"/>
+      <w:r>
+        <w:rPr>
+          <w:rFonts w:cstheme="minorHAnsi"/>
+          <w:color w:val="000000"/>
+          <w:szCs w:val="24"/>
+        </w:rPr>
+        <w:t>bwareaopen</w:t>
+      </w:r>
+      <w:proofErr w:type="spellEnd"/>
+      <w:r>
+        <w:rPr>
+          <w:rFonts w:cstheme="minorHAnsi"/>
+          <w:color w:val="000000"/>
+          <w:szCs w:val="24"/>
+        </w:rPr>
+        <w:t>(filtered_fg,2000);</w:t>
+      </w:r>
+    </w:p>
+    <w:p>
+      <w:pPr>
+        <w:jc w:val="both"/>
+        <w:rPr>
+          <w:szCs w:val="24"/>
+        </w:rPr>
+      </w:pPr>
+    </w:p>
+    <w:p>
+      <w:pPr>
+        <w:jc w:val="both"/>
+        <w:rPr>
+          <w:b/>
+          <w:szCs w:val="24"/>
+        </w:rPr>
+      </w:pPr>
+      <w:proofErr w:type="spellStart"/>
+      <w:r>
+        <w:rPr>
+          <w:b/>
+          <w:szCs w:val="24"/>
+        </w:rPr>
+        <w:t>sift_match</w:t>
+      </w:r>
+      <w:proofErr w:type="spellEnd"/>
+    </w:p>
+    <w:p>
+      <w:pPr>
+        <w:autoSpaceDE w:val="0"/>
+        <w:autoSpaceDN w:val="0"/>
+        <w:adjustRightInd w:val="0"/>
+        <w:spacing w:after="0" w:line="240" w:lineRule="auto"/>
+        <w:rPr>
+          <w:rFonts w:ascii="Courier New" w:hAnsi="Courier New" w:cs="Courier New"/>
           <w:sz w:val="24"/>
           <w:szCs w:val="24"/>
         </w:rPr>
       </w:pPr>
-      <w:r>
-        <w:rPr>
-          <w:rFonts w:cstheme="minorHAnsi"/>
+      <w:proofErr w:type="spellStart"/>
+      <w:r>
+        <w:rPr>
+          <w:rFonts w:ascii="Courier New" w:hAnsi="Courier New" w:cs="Courier New"/>
           <w:color w:val="000000"/>
           <w:sz w:val="20"/>
           <w:szCs w:val="20"/>
         </w:rPr>
-        <w:t xml:space="preserve">filtered_fg2 = </w:t>
-      </w:r>
-      <w:proofErr w:type="spellStart"/>
-      <w:r>
-        <w:rPr>
-          <w:rFonts w:cstheme="minorHAnsi"/>
+        <w:t>thres</w:t>
+      </w:r>
+      <w:proofErr w:type="spellEnd"/>
+      <w:r>
+        <w:rPr>
+          <w:rFonts w:ascii="Courier New" w:hAnsi="Courier New" w:cs="Courier New"/>
           <w:color w:val="000000"/>
           <w:sz w:val="20"/>
           <w:szCs w:val="20"/>
         </w:rPr>
-        <w:t>bwareaopen</w:t>
-      </w:r>
-      <w:proofErr w:type="spellEnd"/>
-      <w:r>
-        <w:rPr>
-          <w:rFonts w:cstheme="minorHAnsi"/>
-          <w:color w:val="000000"/>
-          <w:sz w:val="20"/>
-          <w:szCs w:val="20"/>
-        </w:rPr>
-        <w:t>(filtered_fg,2000);</w:t>
+        <w:t xml:space="preserve"> = 7;</w:t>
       </w:r>
     </w:p>
     <w:p>
@@ -1012,15 +974,8 @@
           <w:szCs w:val="36"/>
         </w:rPr>
       </w:pPr>
-    </w:p>
-    <w:p>
-      <w:pPr>
-        <w:jc w:val="both"/>
-        <w:rPr>
-          <w:sz w:val="24"/>
-          <w:szCs w:val="36"/>
-        </w:rPr>
-      </w:pPr>
+      <w:bookmarkStart w:id="0" w:name="_GoBack"/>
+      <w:bookmarkEnd w:id="0"/>
     </w:p>
     <w:p>
       <w:pPr>
@@ -1969,7 +1924,7 @@
 </file>
 
 <file path=customXml/itemProps1.xml><?xml version="1.0" encoding="utf-8"?>
-<ds:datastoreItem xmlns:ds="http://schemas.openxmlformats.org/officeDocument/2006/customXml" ds:itemID="{91FCEB5F-62D2-4BFD-AA20-0A0FDFCA6B13}">
+<ds:datastoreItem xmlns:ds="http://schemas.openxmlformats.org/officeDocument/2006/customXml" ds:itemID="{8372A071-8D91-40E2-8A53-5FD7F47F4F23}">
   <ds:schemaRefs>
     <ds:schemaRef ds:uri="http://schemas.openxmlformats.org/officeDocument/2006/bibliography"/>
   </ds:schemaRefs>

</xml_diff>